<commit_message>
Corrijo UML y actualizo informe
</commit_message>
<xml_diff>
--- a/Informe.docx
+++ b/Informe.docx
@@ -152,12 +152,6 @@
           <w:insideV w:val="single" w:sz="8" w:space="0" w:color="000000"/>
         </w:tblBorders>
         <w:tblLayout w:type="fixed"/>
-        <w:tblCellMar>
-          <w:top w:w="0" w:type="dxa"/>
-          <w:left w:w="0" w:type="dxa"/>
-          <w:bottom w:w="0" w:type="dxa"/>
-          <w:right w:w="0" w:type="dxa"/>
-        </w:tblCellMar>
         <w:tblLook w:val="0600" w:firstRow="0" w:lastRow="0" w:firstColumn="0" w:lastColumn="0" w:noHBand="1" w:noVBand="1"/>
       </w:tblPr>
       <w:tblGrid>
@@ -166,14 +160,6 @@
         <w:gridCol w:w="4155"/>
       </w:tblGrid>
       <w:tr>
-        <w:tblPrEx>
-          <w:tblCellMar>
-            <w:top w:w="0" w:type="dxa"/>
-            <w:left w:w="0" w:type="dxa"/>
-            <w:bottom w:w="0" w:type="dxa"/>
-            <w:right w:w="0" w:type="dxa"/>
-          </w:tblCellMar>
-        </w:tblPrEx>
         <w:tc>
           <w:tcPr>
             <w:tcW w:w="4080" w:type="dxa"/>
@@ -257,14 +243,6 @@
         </w:tc>
       </w:tr>
       <w:tr>
-        <w:tblPrEx>
-          <w:tblCellMar>
-            <w:top w:w="0" w:type="dxa"/>
-            <w:left w:w="0" w:type="dxa"/>
-            <w:bottom w:w="0" w:type="dxa"/>
-            <w:right w:w="0" w:type="dxa"/>
-          </w:tblCellMar>
-        </w:tblPrEx>
         <w:tc>
           <w:tcPr>
             <w:tcW w:w="4080" w:type="dxa"/>
@@ -318,14 +296,6 @@
         </w:tc>
       </w:tr>
       <w:tr>
-        <w:tblPrEx>
-          <w:tblCellMar>
-            <w:top w:w="0" w:type="dxa"/>
-            <w:left w:w="0" w:type="dxa"/>
-            <w:bottom w:w="0" w:type="dxa"/>
-            <w:right w:w="0" w:type="dxa"/>
-          </w:tblCellMar>
-        </w:tblPrEx>
         <w:tc>
           <w:tcPr>
             <w:tcW w:w="4080" w:type="dxa"/>
@@ -379,14 +349,6 @@
         </w:tc>
       </w:tr>
       <w:tr>
-        <w:tblPrEx>
-          <w:tblCellMar>
-            <w:top w:w="0" w:type="dxa"/>
-            <w:left w:w="0" w:type="dxa"/>
-            <w:bottom w:w="0" w:type="dxa"/>
-            <w:right w:w="0" w:type="dxa"/>
-          </w:tblCellMar>
-        </w:tblPrEx>
         <w:trPr>
           <w:trHeight w:val="380"/>
         </w:trPr>
@@ -443,14 +405,6 @@
         </w:tc>
       </w:tr>
       <w:tr>
-        <w:tblPrEx>
-          <w:tblCellMar>
-            <w:top w:w="0" w:type="dxa"/>
-            <w:left w:w="0" w:type="dxa"/>
-            <w:bottom w:w="0" w:type="dxa"/>
-            <w:right w:w="0" w:type="dxa"/>
-          </w:tblCellMar>
-        </w:tblPrEx>
         <w:tc>
           <w:tcPr>
             <w:tcW w:w="4080" w:type="dxa"/>
@@ -742,10 +696,7 @@
         </w:pBdr>
       </w:pPr>
       <w:r>
-        <w:t>Desc</w:t>
-      </w:r>
-      <w:r>
-        <w:t>ripción de la aplicación a desarrollar</w:t>
+        <w:t>Descripción de la aplicación a desarrollar</w:t>
       </w:r>
     </w:p>
     <w:p>
@@ -806,10 +757,7 @@
         <w:jc w:val="both"/>
       </w:pPr>
       <w:r>
-        <w:t>P</w:t>
-      </w:r>
-      <w:r>
-        <w:t>untos de vida</w:t>
+        <w:t>Puntos de vida</w:t>
       </w:r>
     </w:p>
     <w:p>
@@ -973,12 +921,6 @@
           <w:insideV w:val="single" w:sz="8" w:space="0" w:color="000000"/>
         </w:tblBorders>
         <w:tblLayout w:type="fixed"/>
-        <w:tblCellMar>
-          <w:top w:w="0" w:type="dxa"/>
-          <w:left w:w="0" w:type="dxa"/>
-          <w:bottom w:w="0" w:type="dxa"/>
-          <w:right w:w="0" w:type="dxa"/>
-        </w:tblCellMar>
         <w:tblLook w:val="0600" w:firstRow="0" w:lastRow="0" w:firstColumn="0" w:lastColumn="0" w:noHBand="1" w:noVBand="1"/>
       </w:tblPr>
       <w:tblGrid>
@@ -987,14 +929,6 @@
         <w:gridCol w:w="2973"/>
       </w:tblGrid>
       <w:tr>
-        <w:tblPrEx>
-          <w:tblCellMar>
-            <w:top w:w="0" w:type="dxa"/>
-            <w:left w:w="0" w:type="dxa"/>
-            <w:bottom w:w="0" w:type="dxa"/>
-            <w:right w:w="0" w:type="dxa"/>
-          </w:tblCellMar>
-        </w:tblPrEx>
         <w:tc>
           <w:tcPr>
             <w:tcW w:w="2972" w:type="dxa"/>
@@ -1071,14 +1005,6 @@
         </w:tc>
       </w:tr>
       <w:tr>
-        <w:tblPrEx>
-          <w:tblCellMar>
-            <w:top w:w="0" w:type="dxa"/>
-            <w:left w:w="0" w:type="dxa"/>
-            <w:bottom w:w="0" w:type="dxa"/>
-            <w:right w:w="0" w:type="dxa"/>
-          </w:tblCellMar>
-        </w:tblPrEx>
         <w:trPr>
           <w:trHeight w:val="420"/>
         </w:trPr>
@@ -1140,14 +1066,6 @@
         </w:tc>
       </w:tr>
       <w:tr>
-        <w:tblPrEx>
-          <w:tblCellMar>
-            <w:top w:w="0" w:type="dxa"/>
-            <w:left w:w="0" w:type="dxa"/>
-            <w:bottom w:w="0" w:type="dxa"/>
-            <w:right w:w="0" w:type="dxa"/>
-          </w:tblCellMar>
-        </w:tblPrEx>
         <w:tc>
           <w:tcPr>
             <w:tcW w:w="2972" w:type="dxa"/>
@@ -1221,14 +1139,6 @@
         </w:tc>
       </w:tr>
       <w:tr>
-        <w:tblPrEx>
-          <w:tblCellMar>
-            <w:top w:w="0" w:type="dxa"/>
-            <w:left w:w="0" w:type="dxa"/>
-            <w:bottom w:w="0" w:type="dxa"/>
-            <w:right w:w="0" w:type="dxa"/>
-          </w:tblCellMar>
-        </w:tblPrEx>
         <w:tc>
           <w:tcPr>
             <w:tcW w:w="2972" w:type="dxa"/>
@@ -1303,14 +1213,6 @@
         </w:tc>
       </w:tr>
       <w:tr>
-        <w:tblPrEx>
-          <w:tblCellMar>
-            <w:top w:w="0" w:type="dxa"/>
-            <w:left w:w="0" w:type="dxa"/>
-            <w:bottom w:w="0" w:type="dxa"/>
-            <w:right w:w="0" w:type="dxa"/>
-          </w:tblCellMar>
-        </w:tblPrEx>
         <w:tc>
           <w:tcPr>
             <w:tcW w:w="2972" w:type="dxa"/>
@@ -1468,12 +1370,6 @@
           <w:insideV w:val="single" w:sz="8" w:space="0" w:color="000000"/>
         </w:tblBorders>
         <w:tblLayout w:type="fixed"/>
-        <w:tblCellMar>
-          <w:top w:w="0" w:type="dxa"/>
-          <w:left w:w="0" w:type="dxa"/>
-          <w:bottom w:w="0" w:type="dxa"/>
-          <w:right w:w="0" w:type="dxa"/>
-        </w:tblCellMar>
         <w:tblLook w:val="0600" w:firstRow="0" w:lastRow="0" w:firstColumn="0" w:lastColumn="0" w:noHBand="1" w:noVBand="1"/>
       </w:tblPr>
       <w:tblGrid>
@@ -1482,14 +1378,6 @@
         <w:gridCol w:w="2973"/>
       </w:tblGrid>
       <w:tr>
-        <w:tblPrEx>
-          <w:tblCellMar>
-            <w:top w:w="0" w:type="dxa"/>
-            <w:left w:w="0" w:type="dxa"/>
-            <w:bottom w:w="0" w:type="dxa"/>
-            <w:right w:w="0" w:type="dxa"/>
-          </w:tblCellMar>
-        </w:tblPrEx>
         <w:tc>
           <w:tcPr>
             <w:tcW w:w="2972" w:type="dxa"/>
@@ -1568,14 +1456,6 @@
         </w:tc>
       </w:tr>
       <w:tr>
-        <w:tblPrEx>
-          <w:tblCellMar>
-            <w:top w:w="0" w:type="dxa"/>
-            <w:left w:w="0" w:type="dxa"/>
-            <w:bottom w:w="0" w:type="dxa"/>
-            <w:right w:w="0" w:type="dxa"/>
-          </w:tblCellMar>
-        </w:tblPrEx>
         <w:trPr>
           <w:trHeight w:val="420"/>
         </w:trPr>
@@ -1637,14 +1517,6 @@
         </w:tc>
       </w:tr>
       <w:tr>
-        <w:tblPrEx>
-          <w:tblCellMar>
-            <w:top w:w="0" w:type="dxa"/>
-            <w:left w:w="0" w:type="dxa"/>
-            <w:bottom w:w="0" w:type="dxa"/>
-            <w:right w:w="0" w:type="dxa"/>
-          </w:tblCellMar>
-        </w:tblPrEx>
         <w:tc>
           <w:tcPr>
             <w:tcW w:w="2972" w:type="dxa"/>
@@ -1718,14 +1590,6 @@
         </w:tc>
       </w:tr>
       <w:tr>
-        <w:tblPrEx>
-          <w:tblCellMar>
-            <w:top w:w="0" w:type="dxa"/>
-            <w:left w:w="0" w:type="dxa"/>
-            <w:bottom w:w="0" w:type="dxa"/>
-            <w:right w:w="0" w:type="dxa"/>
-          </w:tblCellMar>
-        </w:tblPrEx>
         <w:tc>
           <w:tcPr>
             <w:tcW w:w="2972" w:type="dxa"/>
@@ -1799,14 +1663,6 @@
         </w:tc>
       </w:tr>
       <w:tr>
-        <w:tblPrEx>
-          <w:tblCellMar>
-            <w:top w:w="0" w:type="dxa"/>
-            <w:left w:w="0" w:type="dxa"/>
-            <w:bottom w:w="0" w:type="dxa"/>
-            <w:right w:w="0" w:type="dxa"/>
-          </w:tblCellMar>
-        </w:tblPrEx>
         <w:tc>
           <w:tcPr>
             <w:tcW w:w="2972" w:type="dxa"/>
@@ -1935,12 +1791,6 @@
           <w:insideV w:val="single" w:sz="8" w:space="0" w:color="000000"/>
         </w:tblBorders>
         <w:tblLayout w:type="fixed"/>
-        <w:tblCellMar>
-          <w:top w:w="0" w:type="dxa"/>
-          <w:left w:w="0" w:type="dxa"/>
-          <w:bottom w:w="0" w:type="dxa"/>
-          <w:right w:w="0" w:type="dxa"/>
-        </w:tblCellMar>
         <w:tblLook w:val="0600" w:firstRow="0" w:lastRow="0" w:firstColumn="0" w:lastColumn="0" w:noHBand="1" w:noVBand="1"/>
       </w:tblPr>
       <w:tblGrid>
@@ -1949,14 +1799,6 @@
         <w:gridCol w:w="2973"/>
       </w:tblGrid>
       <w:tr>
-        <w:tblPrEx>
-          <w:tblCellMar>
-            <w:top w:w="0" w:type="dxa"/>
-            <w:left w:w="0" w:type="dxa"/>
-            <w:bottom w:w="0" w:type="dxa"/>
-            <w:right w:w="0" w:type="dxa"/>
-          </w:tblCellMar>
-        </w:tblPrEx>
         <w:tc>
           <w:tcPr>
             <w:tcW w:w="2972" w:type="dxa"/>
@@ -2035,14 +1877,6 @@
         </w:tc>
       </w:tr>
       <w:tr>
-        <w:tblPrEx>
-          <w:tblCellMar>
-            <w:top w:w="0" w:type="dxa"/>
-            <w:left w:w="0" w:type="dxa"/>
-            <w:bottom w:w="0" w:type="dxa"/>
-            <w:right w:w="0" w:type="dxa"/>
-          </w:tblCellMar>
-        </w:tblPrEx>
         <w:trPr>
           <w:trHeight w:val="420"/>
         </w:trPr>
@@ -2104,14 +1938,6 @@
         </w:tc>
       </w:tr>
       <w:tr>
-        <w:tblPrEx>
-          <w:tblCellMar>
-            <w:top w:w="0" w:type="dxa"/>
-            <w:left w:w="0" w:type="dxa"/>
-            <w:bottom w:w="0" w:type="dxa"/>
-            <w:right w:w="0" w:type="dxa"/>
-          </w:tblCellMar>
-        </w:tblPrEx>
         <w:tc>
           <w:tcPr>
             <w:tcW w:w="2972" w:type="dxa"/>
@@ -2185,14 +2011,6 @@
         </w:tc>
       </w:tr>
       <w:tr>
-        <w:tblPrEx>
-          <w:tblCellMar>
-            <w:top w:w="0" w:type="dxa"/>
-            <w:left w:w="0" w:type="dxa"/>
-            <w:bottom w:w="0" w:type="dxa"/>
-            <w:right w:w="0" w:type="dxa"/>
-          </w:tblCellMar>
-        </w:tblPrEx>
         <w:tc>
           <w:tcPr>
             <w:tcW w:w="2972" w:type="dxa"/>
@@ -2266,14 +2084,6 @@
         </w:tc>
       </w:tr>
       <w:tr>
-        <w:tblPrEx>
-          <w:tblCellMar>
-            <w:top w:w="0" w:type="dxa"/>
-            <w:left w:w="0" w:type="dxa"/>
-            <w:bottom w:w="0" w:type="dxa"/>
-            <w:right w:w="0" w:type="dxa"/>
-          </w:tblCellMar>
-        </w:tblPrEx>
         <w:tc>
           <w:tcPr>
             <w:tcW w:w="2972" w:type="dxa"/>
@@ -2436,12 +2246,6 @@
           <w:insideV w:val="single" w:sz="8" w:space="0" w:color="000000"/>
         </w:tblBorders>
         <w:tblLayout w:type="fixed"/>
-        <w:tblCellMar>
-          <w:top w:w="0" w:type="dxa"/>
-          <w:left w:w="0" w:type="dxa"/>
-          <w:bottom w:w="0" w:type="dxa"/>
-          <w:right w:w="0" w:type="dxa"/>
-        </w:tblCellMar>
         <w:tblLook w:val="0600" w:firstRow="0" w:lastRow="0" w:firstColumn="0" w:lastColumn="0" w:noHBand="1" w:noVBand="1"/>
       </w:tblPr>
       <w:tblGrid>
@@ -2449,14 +2253,6 @@
         <w:gridCol w:w="5945"/>
       </w:tblGrid>
       <w:tr>
-        <w:tblPrEx>
-          <w:tblCellMar>
-            <w:top w:w="0" w:type="dxa"/>
-            <w:left w:w="0" w:type="dxa"/>
-            <w:bottom w:w="0" w:type="dxa"/>
-            <w:right w:w="0" w:type="dxa"/>
-          </w:tblCellMar>
-        </w:tblPrEx>
         <w:trPr>
           <w:trHeight w:val="420"/>
         </w:trPr>
@@ -2512,14 +2308,6 @@
         </w:tc>
       </w:tr>
       <w:tr>
-        <w:tblPrEx>
-          <w:tblCellMar>
-            <w:top w:w="0" w:type="dxa"/>
-            <w:left w:w="0" w:type="dxa"/>
-            <w:bottom w:w="0" w:type="dxa"/>
-            <w:right w:w="0" w:type="dxa"/>
-          </w:tblCellMar>
-        </w:tblPrEx>
         <w:trPr>
           <w:trHeight w:val="420"/>
         </w:trPr>
@@ -2574,13 +2362,7 @@
               <w:rPr>
                 <w:color w:val="666666"/>
               </w:rPr>
-              <w:t>⅀</w:t>
-            </w:r>
-            <w:r>
-              <w:rPr>
-                <w:color w:val="666666"/>
-              </w:rPr>
-              <w:t xml:space="preserve"> </w:t>
+              <w:t xml:space="preserve">⅀ </w:t>
             </w:r>
             <w:proofErr w:type="spellStart"/>
             <w:r>
@@ -2614,14 +2396,6 @@
         </w:tc>
       </w:tr>
       <w:tr>
-        <w:tblPrEx>
-          <w:tblCellMar>
-            <w:top w:w="0" w:type="dxa"/>
-            <w:left w:w="0" w:type="dxa"/>
-            <w:bottom w:w="0" w:type="dxa"/>
-            <w:right w:w="0" w:type="dxa"/>
-          </w:tblCellMar>
-        </w:tblPrEx>
         <w:trPr>
           <w:trHeight w:val="420"/>
         </w:trPr>
@@ -2674,14 +2448,6 @@
         </w:tc>
       </w:tr>
       <w:tr>
-        <w:tblPrEx>
-          <w:tblCellMar>
-            <w:top w:w="0" w:type="dxa"/>
-            <w:left w:w="0" w:type="dxa"/>
-            <w:bottom w:w="0" w:type="dxa"/>
-            <w:right w:w="0" w:type="dxa"/>
-          </w:tblCellMar>
-        </w:tblPrEx>
         <w:trPr>
           <w:trHeight w:val="420"/>
         </w:trPr>
@@ -2734,14 +2500,6 @@
         </w:tc>
       </w:tr>
       <w:tr>
-        <w:tblPrEx>
-          <w:tblCellMar>
-            <w:top w:w="0" w:type="dxa"/>
-            <w:left w:w="0" w:type="dxa"/>
-            <w:bottom w:w="0" w:type="dxa"/>
-            <w:right w:w="0" w:type="dxa"/>
-          </w:tblCellMar>
-        </w:tblPrEx>
         <w:trPr>
           <w:trHeight w:val="420"/>
         </w:trPr>
@@ -2911,12 +2669,6 @@
           <w:insideV w:val="single" w:sz="8" w:space="0" w:color="000000"/>
         </w:tblBorders>
         <w:tblLayout w:type="fixed"/>
-        <w:tblCellMar>
-          <w:top w:w="0" w:type="dxa"/>
-          <w:left w:w="0" w:type="dxa"/>
-          <w:bottom w:w="0" w:type="dxa"/>
-          <w:right w:w="0" w:type="dxa"/>
-        </w:tblCellMar>
         <w:tblLook w:val="0600" w:firstRow="0" w:lastRow="0" w:firstColumn="0" w:lastColumn="0" w:noHBand="1" w:noVBand="1"/>
       </w:tblPr>
       <w:tblGrid>
@@ -2925,14 +2677,6 @@
         <w:gridCol w:w="2973"/>
       </w:tblGrid>
       <w:tr>
-        <w:tblPrEx>
-          <w:tblCellMar>
-            <w:top w:w="0" w:type="dxa"/>
-            <w:left w:w="0" w:type="dxa"/>
-            <w:bottom w:w="0" w:type="dxa"/>
-            <w:right w:w="0" w:type="dxa"/>
-          </w:tblCellMar>
-        </w:tblPrEx>
         <w:tc>
           <w:tcPr>
             <w:tcW w:w="2972" w:type="dxa"/>
@@ -3009,14 +2753,6 @@
         </w:tc>
       </w:tr>
       <w:tr>
-        <w:tblPrEx>
-          <w:tblCellMar>
-            <w:top w:w="0" w:type="dxa"/>
-            <w:left w:w="0" w:type="dxa"/>
-            <w:bottom w:w="0" w:type="dxa"/>
-            <w:right w:w="0" w:type="dxa"/>
-          </w:tblCellMar>
-        </w:tblPrEx>
         <w:trPr>
           <w:trHeight w:val="420"/>
         </w:trPr>
@@ -3078,14 +2814,6 @@
         </w:tc>
       </w:tr>
       <w:tr>
-        <w:tblPrEx>
-          <w:tblCellMar>
-            <w:top w:w="0" w:type="dxa"/>
-            <w:left w:w="0" w:type="dxa"/>
-            <w:bottom w:w="0" w:type="dxa"/>
-            <w:right w:w="0" w:type="dxa"/>
-          </w:tblCellMar>
-        </w:tblPrEx>
         <w:tc>
           <w:tcPr>
             <w:tcW w:w="2972" w:type="dxa"/>
@@ -3159,14 +2887,6 @@
         </w:tc>
       </w:tr>
       <w:tr>
-        <w:tblPrEx>
-          <w:tblCellMar>
-            <w:top w:w="0" w:type="dxa"/>
-            <w:left w:w="0" w:type="dxa"/>
-            <w:bottom w:w="0" w:type="dxa"/>
-            <w:right w:w="0" w:type="dxa"/>
-          </w:tblCellMar>
-        </w:tblPrEx>
         <w:tc>
           <w:tcPr>
             <w:tcW w:w="2972" w:type="dxa"/>
@@ -3240,14 +2960,6 @@
         </w:tc>
       </w:tr>
       <w:tr>
-        <w:tblPrEx>
-          <w:tblCellMar>
-            <w:top w:w="0" w:type="dxa"/>
-            <w:left w:w="0" w:type="dxa"/>
-            <w:bottom w:w="0" w:type="dxa"/>
-            <w:right w:w="0" w:type="dxa"/>
-          </w:tblCellMar>
-        </w:tblPrEx>
         <w:tc>
           <w:tcPr>
             <w:tcW w:w="2972" w:type="dxa"/>
@@ -3432,12 +3144,6 @@
           <w:insideV w:val="single" w:sz="8" w:space="0" w:color="000000"/>
         </w:tblBorders>
         <w:tblLayout w:type="fixed"/>
-        <w:tblCellMar>
-          <w:top w:w="0" w:type="dxa"/>
-          <w:left w:w="0" w:type="dxa"/>
-          <w:bottom w:w="0" w:type="dxa"/>
-          <w:right w:w="0" w:type="dxa"/>
-        </w:tblCellMar>
         <w:tblLook w:val="0600" w:firstRow="0" w:lastRow="0" w:firstColumn="0" w:lastColumn="0" w:noHBand="1" w:noVBand="1"/>
       </w:tblPr>
       <w:tblGrid>
@@ -3446,14 +3152,6 @@
         <w:gridCol w:w="2973"/>
       </w:tblGrid>
       <w:tr>
-        <w:tblPrEx>
-          <w:tblCellMar>
-            <w:top w:w="0" w:type="dxa"/>
-            <w:left w:w="0" w:type="dxa"/>
-            <w:bottom w:w="0" w:type="dxa"/>
-            <w:right w:w="0" w:type="dxa"/>
-          </w:tblCellMar>
-        </w:tblPrEx>
         <w:tc>
           <w:tcPr>
             <w:tcW w:w="2972" w:type="dxa"/>
@@ -3532,14 +3230,6 @@
         </w:tc>
       </w:tr>
       <w:tr>
-        <w:tblPrEx>
-          <w:tblCellMar>
-            <w:top w:w="0" w:type="dxa"/>
-            <w:left w:w="0" w:type="dxa"/>
-            <w:bottom w:w="0" w:type="dxa"/>
-            <w:right w:w="0" w:type="dxa"/>
-          </w:tblCellMar>
-        </w:tblPrEx>
         <w:trPr>
           <w:trHeight w:val="420"/>
         </w:trPr>
@@ -3601,14 +3291,6 @@
         </w:tc>
       </w:tr>
       <w:tr>
-        <w:tblPrEx>
-          <w:tblCellMar>
-            <w:top w:w="0" w:type="dxa"/>
-            <w:left w:w="0" w:type="dxa"/>
-            <w:bottom w:w="0" w:type="dxa"/>
-            <w:right w:w="0" w:type="dxa"/>
-          </w:tblCellMar>
-        </w:tblPrEx>
         <w:tc>
           <w:tcPr>
             <w:tcW w:w="2972" w:type="dxa"/>
@@ -3682,14 +3364,6 @@
         </w:tc>
       </w:tr>
       <w:tr>
-        <w:tblPrEx>
-          <w:tblCellMar>
-            <w:top w:w="0" w:type="dxa"/>
-            <w:left w:w="0" w:type="dxa"/>
-            <w:bottom w:w="0" w:type="dxa"/>
-            <w:right w:w="0" w:type="dxa"/>
-          </w:tblCellMar>
-        </w:tblPrEx>
         <w:tc>
           <w:tcPr>
             <w:tcW w:w="2972" w:type="dxa"/>
@@ -3763,14 +3437,6 @@
         </w:tc>
       </w:tr>
       <w:tr>
-        <w:tblPrEx>
-          <w:tblCellMar>
-            <w:top w:w="0" w:type="dxa"/>
-            <w:left w:w="0" w:type="dxa"/>
-            <w:bottom w:w="0" w:type="dxa"/>
-            <w:right w:w="0" w:type="dxa"/>
-          </w:tblCellMar>
-        </w:tblPrEx>
         <w:tc>
           <w:tcPr>
             <w:tcW w:w="2972" w:type="dxa"/>
@@ -3927,12 +3593,6 @@
           <w:insideV w:val="single" w:sz="8" w:space="0" w:color="000000"/>
         </w:tblBorders>
         <w:tblLayout w:type="fixed"/>
-        <w:tblCellMar>
-          <w:top w:w="0" w:type="dxa"/>
-          <w:left w:w="0" w:type="dxa"/>
-          <w:bottom w:w="0" w:type="dxa"/>
-          <w:right w:w="0" w:type="dxa"/>
-        </w:tblCellMar>
         <w:tblLook w:val="0600" w:firstRow="0" w:lastRow="0" w:firstColumn="0" w:lastColumn="0" w:noHBand="1" w:noVBand="1"/>
       </w:tblPr>
       <w:tblGrid>
@@ -3941,14 +3601,6 @@
         <w:gridCol w:w="2973"/>
       </w:tblGrid>
       <w:tr>
-        <w:tblPrEx>
-          <w:tblCellMar>
-            <w:top w:w="0" w:type="dxa"/>
-            <w:left w:w="0" w:type="dxa"/>
-            <w:bottom w:w="0" w:type="dxa"/>
-            <w:right w:w="0" w:type="dxa"/>
-          </w:tblCellMar>
-        </w:tblPrEx>
         <w:tc>
           <w:tcPr>
             <w:tcW w:w="2972" w:type="dxa"/>
@@ -4027,14 +3679,6 @@
         </w:tc>
       </w:tr>
       <w:tr>
-        <w:tblPrEx>
-          <w:tblCellMar>
-            <w:top w:w="0" w:type="dxa"/>
-            <w:left w:w="0" w:type="dxa"/>
-            <w:bottom w:w="0" w:type="dxa"/>
-            <w:right w:w="0" w:type="dxa"/>
-          </w:tblCellMar>
-        </w:tblPrEx>
         <w:trPr>
           <w:trHeight w:val="420"/>
         </w:trPr>
@@ -4096,14 +3740,6 @@
         </w:tc>
       </w:tr>
       <w:tr>
-        <w:tblPrEx>
-          <w:tblCellMar>
-            <w:top w:w="0" w:type="dxa"/>
-            <w:left w:w="0" w:type="dxa"/>
-            <w:bottom w:w="0" w:type="dxa"/>
-            <w:right w:w="0" w:type="dxa"/>
-          </w:tblCellMar>
-        </w:tblPrEx>
         <w:tc>
           <w:tcPr>
             <w:tcW w:w="2972" w:type="dxa"/>
@@ -4177,14 +3813,6 @@
         </w:tc>
       </w:tr>
       <w:tr>
-        <w:tblPrEx>
-          <w:tblCellMar>
-            <w:top w:w="0" w:type="dxa"/>
-            <w:left w:w="0" w:type="dxa"/>
-            <w:bottom w:w="0" w:type="dxa"/>
-            <w:right w:w="0" w:type="dxa"/>
-          </w:tblCellMar>
-        </w:tblPrEx>
         <w:tc>
           <w:tcPr>
             <w:tcW w:w="2972" w:type="dxa"/>
@@ -4258,14 +3886,6 @@
         </w:tc>
       </w:tr>
       <w:tr>
-        <w:tblPrEx>
-          <w:tblCellMar>
-            <w:top w:w="0" w:type="dxa"/>
-            <w:left w:w="0" w:type="dxa"/>
-            <w:bottom w:w="0" w:type="dxa"/>
-            <w:right w:w="0" w:type="dxa"/>
-          </w:tblCellMar>
-        </w:tblPrEx>
         <w:tc>
           <w:tcPr>
             <w:tcW w:w="2972" w:type="dxa"/>
@@ -4428,12 +4048,6 @@
           <w:insideV w:val="single" w:sz="8" w:space="0" w:color="000000"/>
         </w:tblBorders>
         <w:tblLayout w:type="fixed"/>
-        <w:tblCellMar>
-          <w:top w:w="0" w:type="dxa"/>
-          <w:left w:w="0" w:type="dxa"/>
-          <w:bottom w:w="0" w:type="dxa"/>
-          <w:right w:w="0" w:type="dxa"/>
-        </w:tblCellMar>
         <w:tblLook w:val="0600" w:firstRow="0" w:lastRow="0" w:firstColumn="0" w:lastColumn="0" w:noHBand="1" w:noVBand="1"/>
       </w:tblPr>
       <w:tblGrid>
@@ -4441,14 +4055,6 @@
         <w:gridCol w:w="5945"/>
       </w:tblGrid>
       <w:tr>
-        <w:tblPrEx>
-          <w:tblCellMar>
-            <w:top w:w="0" w:type="dxa"/>
-            <w:left w:w="0" w:type="dxa"/>
-            <w:bottom w:w="0" w:type="dxa"/>
-            <w:right w:w="0" w:type="dxa"/>
-          </w:tblCellMar>
-        </w:tblPrEx>
         <w:trPr>
           <w:trHeight w:val="420"/>
         </w:trPr>
@@ -4504,14 +4110,6 @@
         </w:tc>
       </w:tr>
       <w:tr>
-        <w:tblPrEx>
-          <w:tblCellMar>
-            <w:top w:w="0" w:type="dxa"/>
-            <w:left w:w="0" w:type="dxa"/>
-            <w:bottom w:w="0" w:type="dxa"/>
-            <w:right w:w="0" w:type="dxa"/>
-          </w:tblCellMar>
-        </w:tblPrEx>
         <w:trPr>
           <w:trHeight w:val="420"/>
         </w:trPr>
@@ -4567,13 +4165,7 @@
               <w:rPr>
                 <w:color w:val="666666"/>
               </w:rPr>
-              <w:t>⅀</w:t>
-            </w:r>
-            <w:r>
-              <w:rPr>
-                <w:color w:val="666666"/>
-              </w:rPr>
-              <w:t xml:space="preserve"> </w:t>
+              <w:t xml:space="preserve">⅀ </w:t>
             </w:r>
             <w:proofErr w:type="spellStart"/>
             <w:r>
@@ -4607,14 +4199,6 @@
         </w:tc>
       </w:tr>
       <w:tr>
-        <w:tblPrEx>
-          <w:tblCellMar>
-            <w:top w:w="0" w:type="dxa"/>
-            <w:left w:w="0" w:type="dxa"/>
-            <w:bottom w:w="0" w:type="dxa"/>
-            <w:right w:w="0" w:type="dxa"/>
-          </w:tblCellMar>
-        </w:tblPrEx>
         <w:trPr>
           <w:trHeight w:val="420"/>
         </w:trPr>
@@ -4667,14 +4251,6 @@
         </w:tc>
       </w:tr>
       <w:tr>
-        <w:tblPrEx>
-          <w:tblCellMar>
-            <w:top w:w="0" w:type="dxa"/>
-            <w:left w:w="0" w:type="dxa"/>
-            <w:bottom w:w="0" w:type="dxa"/>
-            <w:right w:w="0" w:type="dxa"/>
-          </w:tblCellMar>
-        </w:tblPrEx>
         <w:trPr>
           <w:trHeight w:val="420"/>
         </w:trPr>
@@ -4727,14 +4303,6 @@
         </w:tc>
       </w:tr>
       <w:tr>
-        <w:tblPrEx>
-          <w:tblCellMar>
-            <w:top w:w="0" w:type="dxa"/>
-            <w:left w:w="0" w:type="dxa"/>
-            <w:bottom w:w="0" w:type="dxa"/>
-            <w:right w:w="0" w:type="dxa"/>
-          </w:tblCellMar>
-        </w:tblPrEx>
         <w:trPr>
           <w:trHeight w:val="420"/>
         </w:trPr>
@@ -4853,12 +4421,6 @@
           <w:insideV w:val="single" w:sz="8" w:space="0" w:color="000000"/>
         </w:tblBorders>
         <w:tblLayout w:type="fixed"/>
-        <w:tblCellMar>
-          <w:top w:w="0" w:type="dxa"/>
-          <w:left w:w="0" w:type="dxa"/>
-          <w:bottom w:w="0" w:type="dxa"/>
-          <w:right w:w="0" w:type="dxa"/>
-        </w:tblCellMar>
         <w:tblLook w:val="0600" w:firstRow="0" w:lastRow="0" w:firstColumn="0" w:lastColumn="0" w:noHBand="1" w:noVBand="1"/>
       </w:tblPr>
       <w:tblGrid>
@@ -4868,14 +4430,6 @@
         <w:gridCol w:w="2410"/>
       </w:tblGrid>
       <w:tr>
-        <w:tblPrEx>
-          <w:tblCellMar>
-            <w:top w:w="0" w:type="dxa"/>
-            <w:left w:w="0" w:type="dxa"/>
-            <w:bottom w:w="0" w:type="dxa"/>
-            <w:right w:w="0" w:type="dxa"/>
-          </w:tblCellMar>
-        </w:tblPrEx>
         <w:trPr>
           <w:trHeight w:val="420"/>
         </w:trPr>
@@ -4918,14 +4472,6 @@
         </w:tc>
       </w:tr>
       <w:tr>
-        <w:tblPrEx>
-          <w:tblCellMar>
-            <w:top w:w="0" w:type="dxa"/>
-            <w:left w:w="0" w:type="dxa"/>
-            <w:bottom w:w="0" w:type="dxa"/>
-            <w:right w:w="0" w:type="dxa"/>
-          </w:tblCellMar>
-        </w:tblPrEx>
         <w:tc>
           <w:tcPr>
             <w:tcW w:w="2409" w:type="dxa"/>
@@ -5020,10 +4566,7 @@
         <w:jc w:val="both"/>
       </w:pPr>
       <w:r>
-        <w:t>La distancia de ataque se mide en casilleros. Por ejemplo OPTIMUS en modo humanoide posee distancia de ataque = 2 significa que p</w:t>
-      </w:r>
-      <w:r>
-        <w:t xml:space="preserve">odrá atacar a cualquier otro </w:t>
+        <w:t xml:space="preserve">La distancia de ataque se mide en casilleros. Por ejemplo OPTIMUS en modo humanoide posee distancia de ataque = 2 significa que podrá atacar a cualquier otro </w:t>
       </w:r>
       <w:proofErr w:type="spellStart"/>
       <w:r>
@@ -5061,12 +4604,6 @@
           <w:insideV w:val="single" w:sz="8" w:space="0" w:color="000000"/>
         </w:tblBorders>
         <w:tblLayout w:type="fixed"/>
-        <w:tblCellMar>
-          <w:top w:w="0" w:type="dxa"/>
-          <w:left w:w="0" w:type="dxa"/>
-          <w:bottom w:w="0" w:type="dxa"/>
-          <w:right w:w="0" w:type="dxa"/>
-        </w:tblCellMar>
         <w:tblLook w:val="0600" w:firstRow="0" w:lastRow="0" w:firstColumn="0" w:lastColumn="0" w:noHBand="1" w:noVBand="1"/>
       </w:tblPr>
       <w:tblGrid>
@@ -5079,14 +4616,6 @@
         <w:gridCol w:w="1377"/>
       </w:tblGrid>
       <w:tr>
-        <w:tblPrEx>
-          <w:tblCellMar>
-            <w:top w:w="0" w:type="dxa"/>
-            <w:left w:w="0" w:type="dxa"/>
-            <w:bottom w:w="0" w:type="dxa"/>
-            <w:right w:w="0" w:type="dxa"/>
-          </w:tblCellMar>
-        </w:tblPrEx>
         <w:trPr>
           <w:jc w:val="center"/>
         </w:trPr>
@@ -5218,14 +4747,6 @@
         </w:tc>
       </w:tr>
       <w:tr>
-        <w:tblPrEx>
-          <w:tblCellMar>
-            <w:top w:w="0" w:type="dxa"/>
-            <w:left w:w="0" w:type="dxa"/>
-            <w:bottom w:w="0" w:type="dxa"/>
-            <w:right w:w="0" w:type="dxa"/>
-          </w:tblCellMar>
-        </w:tblPrEx>
         <w:trPr>
           <w:jc w:val="center"/>
         </w:trPr>
@@ -5357,14 +4878,6 @@
         </w:tc>
       </w:tr>
       <w:tr>
-        <w:tblPrEx>
-          <w:tblCellMar>
-            <w:top w:w="0" w:type="dxa"/>
-            <w:left w:w="0" w:type="dxa"/>
-            <w:bottom w:w="0" w:type="dxa"/>
-            <w:right w:w="0" w:type="dxa"/>
-          </w:tblCellMar>
-        </w:tblPrEx>
         <w:trPr>
           <w:jc w:val="center"/>
         </w:trPr>
@@ -5496,14 +5009,6 @@
         </w:tc>
       </w:tr>
       <w:tr>
-        <w:tblPrEx>
-          <w:tblCellMar>
-            <w:top w:w="0" w:type="dxa"/>
-            <w:left w:w="0" w:type="dxa"/>
-            <w:bottom w:w="0" w:type="dxa"/>
-            <w:right w:w="0" w:type="dxa"/>
-          </w:tblCellMar>
-        </w:tblPrEx>
         <w:trPr>
           <w:jc w:val="center"/>
         </w:trPr>
@@ -5645,14 +5150,6 @@
         </w:tc>
       </w:tr>
       <w:tr>
-        <w:tblPrEx>
-          <w:tblCellMar>
-            <w:top w:w="0" w:type="dxa"/>
-            <w:left w:w="0" w:type="dxa"/>
-            <w:bottom w:w="0" w:type="dxa"/>
-            <w:right w:w="0" w:type="dxa"/>
-          </w:tblCellMar>
-        </w:tblPrEx>
         <w:trPr>
           <w:jc w:val="center"/>
         </w:trPr>
@@ -5784,14 +5281,6 @@
         </w:tc>
       </w:tr>
       <w:tr>
-        <w:tblPrEx>
-          <w:tblCellMar>
-            <w:top w:w="0" w:type="dxa"/>
-            <w:left w:w="0" w:type="dxa"/>
-            <w:bottom w:w="0" w:type="dxa"/>
-            <w:right w:w="0" w:type="dxa"/>
-          </w:tblCellMar>
-        </w:tblPrEx>
         <w:trPr>
           <w:jc w:val="center"/>
         </w:trPr>
@@ -5923,14 +5412,6 @@
         </w:tc>
       </w:tr>
       <w:tr>
-        <w:tblPrEx>
-          <w:tblCellMar>
-            <w:top w:w="0" w:type="dxa"/>
-            <w:left w:w="0" w:type="dxa"/>
-            <w:bottom w:w="0" w:type="dxa"/>
-            <w:right w:w="0" w:type="dxa"/>
-          </w:tblCellMar>
-        </w:tblPrEx>
         <w:trPr>
           <w:jc w:val="center"/>
         </w:trPr>
@@ -6192,10 +5673,7 @@
         <w:t>Nube</w:t>
       </w:r>
       <w:r>
-        <w:t>: Todas las unidades</w:t>
-      </w:r>
-      <w:r>
-        <w:t xml:space="preserve"> aéreas pueden atravesarla.</w:t>
+        <w:t>: Todas las unidades aéreas pueden atravesarla.</w:t>
       </w:r>
     </w:p>
     <w:p>
@@ -6279,10 +5757,7 @@
       </w:r>
       <w:proofErr w:type="spellEnd"/>
       <w:r>
-        <w:t xml:space="preserve"> ya afectad</w:t>
-      </w:r>
-      <w:r>
-        <w:t>o vuelva a pasar por una tormenta, no lo afecta.</w:t>
+        <w:t xml:space="preserve"> ya afectado vuelva a pasar por una tormenta, no lo afecta.</w:t>
       </w:r>
     </w:p>
     <w:p>
@@ -6377,10 +5852,7 @@
       </w:r>
       <w:proofErr w:type="spellEnd"/>
       <w:r>
-        <w:t>, duplica su capacid</w:t>
-      </w:r>
-      <w:r>
-        <w:t xml:space="preserve">ad de ataque durante 3 </w:t>
+        <w:t xml:space="preserve">, duplica su capacidad de ataque durante 3 </w:t>
       </w:r>
       <w:r>
         <w:rPr>
@@ -6479,10 +5951,7 @@
       </w:r>
       <w:proofErr w:type="spellEnd"/>
       <w:r>
-        <w:t xml:space="preserve"> triplica su v</w:t>
-      </w:r>
-      <w:r>
-        <w:t xml:space="preserve">elocidad de desplazamiento durante 3 </w:t>
+        <w:t xml:space="preserve"> triplica su velocidad de desplazamiento durante 3 </w:t>
       </w:r>
       <w:r>
         <w:rPr>
@@ -6718,13 +6187,7 @@
         <w:rPr>
           <w:b/>
         </w:rPr>
-        <w:t>Opti</w:t>
-      </w:r>
-      <w:r>
-        <w:rPr>
-          <w:b/>
-        </w:rPr>
-        <w:t>mus</w:t>
+        <w:t>Optimus</w:t>
       </w:r>
       <w:proofErr w:type="spellEnd"/>
       <w:r>
@@ -7000,10 +6463,7 @@
         <w:jc w:val="both"/>
       </w:pPr>
       <w:r>
-        <w:t xml:space="preserve">Hay 2 jugadores, cada uno debe elegir un equipo antes de iniciar una partida. Cada </w:t>
-      </w:r>
-      <w:r>
-        <w:t xml:space="preserve">jugador comienza la partida con sus 3 </w:t>
+        <w:t xml:space="preserve">Hay 2 jugadores, cada uno debe elegir un equipo antes de iniciar una partida. Cada jugador comienza la partida con sus 3 </w:t>
       </w:r>
       <w:proofErr w:type="spellStart"/>
       <w:r>
@@ -7028,10 +6488,7 @@
       </w:r>
       <w:proofErr w:type="spellEnd"/>
       <w:r>
-        <w:t xml:space="preserve"> y solicitarle que realice una actividad (moverse, transformarse, atacar, combinarse, capturar chispa, etc…). Luego pasará el turn</w:t>
-      </w:r>
-      <w:r>
-        <w:t>o al contrincante y así sucesivamente hasta la captura de la chispa suprema.</w:t>
+        <w:t xml:space="preserve"> y solicitarle que realice una actividad (moverse, transformarse, atacar, combinarse, capturar chispa, etc…). Luego pasará el turno al contrincante y así sucesivamente hasta la captura de la chispa suprema.</w:t>
       </w:r>
     </w:p>
     <w:p>
@@ -7082,10 +6539,7 @@
         <w:jc w:val="both"/>
       </w:pPr>
       <w:r>
-        <w:t>El juego tiene lugar en un tablero compuesto</w:t>
-      </w:r>
-      <w:r>
-        <w:t xml:space="preserve"> de casilleros. El tamaño, forma y cantidad de casilleros del tablero queda a definir por cada grupo y acordado con su ayudante.</w:t>
+        <w:t>El juego tiene lugar en un tablero compuesto de casilleros. El tamaño, forma y cantidad de casilleros del tablero queda a definir por cada grupo y acordado con su ayudante.</w:t>
       </w:r>
     </w:p>
     <w:p>
@@ -7110,10 +6564,7 @@
       </w:r>
       <w:proofErr w:type="spellEnd"/>
       <w:r>
-        <w:t xml:space="preserve"> en un casillero. Hay 1 </w:t>
-      </w:r>
-      <w:r>
-        <w:t>o 0, nunca 2, 3, etc.</w:t>
+        <w:t xml:space="preserve"> en un casillero. Hay 1 o 0, nunca 2, 3, etc.</w:t>
       </w:r>
     </w:p>
     <w:p>
@@ -7130,10 +6581,7 @@
       </w:r>
       <w:proofErr w:type="spellEnd"/>
       <w:r>
-        <w:t xml:space="preserve"> se desplazan por el tablero de casillero en casillero. Cada punto de su velocidad de desplazamiento representa 1 casillero. Por ejemplo, OPTIMUS en modo alterno posee una velocidad de desplazamiento = 5 lo que nos llev</w:t>
-      </w:r>
-      <w:r>
-        <w:t>a a la siguiente configuración:</w:t>
+        <w:t xml:space="preserve"> se desplazan por el tablero de casillero en casillero. Cada punto de su velocidad de desplazamiento representa 1 casillero. Por ejemplo, OPTIMUS en modo alterno posee una velocidad de desplazamiento = 5 lo que nos lleva a la siguiente configuración:</w:t>
       </w:r>
     </w:p>
     <w:p>
@@ -7176,12 +6624,6 @@
           <w:insideV w:val="single" w:sz="8" w:space="0" w:color="000000"/>
         </w:tblBorders>
         <w:tblLayout w:type="fixed"/>
-        <w:tblCellMar>
-          <w:top w:w="0" w:type="dxa"/>
-          <w:left w:w="0" w:type="dxa"/>
-          <w:bottom w:w="0" w:type="dxa"/>
-          <w:right w:w="0" w:type="dxa"/>
-        </w:tblCellMar>
         <w:tblLook w:val="0600" w:firstRow="0" w:lastRow="0" w:firstColumn="0" w:lastColumn="0" w:noHBand="1" w:noVBand="1"/>
       </w:tblPr>
       <w:tblGrid>
@@ -7193,14 +6635,6 @@
         <w:gridCol w:w="1606"/>
       </w:tblGrid>
       <w:tr>
-        <w:tblPrEx>
-          <w:tblCellMar>
-            <w:top w:w="0" w:type="dxa"/>
-            <w:left w:w="0" w:type="dxa"/>
-            <w:bottom w:w="0" w:type="dxa"/>
-            <w:right w:w="0" w:type="dxa"/>
-          </w:tblCellMar>
-        </w:tblPrEx>
         <w:trPr>
           <w:jc w:val="center"/>
         </w:trPr>
@@ -7314,14 +6748,6 @@
         </w:tc>
       </w:tr>
       <w:tr>
-        <w:tblPrEx>
-          <w:tblCellMar>
-            <w:top w:w="0" w:type="dxa"/>
-            <w:left w:w="0" w:type="dxa"/>
-            <w:bottom w:w="0" w:type="dxa"/>
-            <w:right w:w="0" w:type="dxa"/>
-          </w:tblCellMar>
-        </w:tblPrEx>
         <w:trPr>
           <w:jc w:val="center"/>
         </w:trPr>
@@ -7446,14 +6872,6 @@
         </w:tc>
       </w:tr>
       <w:tr>
-        <w:tblPrEx>
-          <w:tblCellMar>
-            <w:top w:w="0" w:type="dxa"/>
-            <w:left w:w="0" w:type="dxa"/>
-            <w:bottom w:w="0" w:type="dxa"/>
-            <w:right w:w="0" w:type="dxa"/>
-          </w:tblCellMar>
-        </w:tblPrEx>
         <w:trPr>
           <w:jc w:val="center"/>
         </w:trPr>
@@ -7644,12 +7062,6 @@
           <w:insideV w:val="single" w:sz="8" w:space="0" w:color="000000"/>
         </w:tblBorders>
         <w:tblLayout w:type="fixed"/>
-        <w:tblCellMar>
-          <w:top w:w="0" w:type="dxa"/>
-          <w:left w:w="0" w:type="dxa"/>
-          <w:bottom w:w="0" w:type="dxa"/>
-          <w:right w:w="0" w:type="dxa"/>
-        </w:tblCellMar>
         <w:tblLook w:val="0600" w:firstRow="0" w:lastRow="0" w:firstColumn="0" w:lastColumn="0" w:noHBand="1" w:noVBand="1"/>
       </w:tblPr>
       <w:tblGrid>
@@ -7661,14 +7073,6 @@
         <w:gridCol w:w="1606"/>
       </w:tblGrid>
       <w:tr>
-        <w:tblPrEx>
-          <w:tblCellMar>
-            <w:top w:w="0" w:type="dxa"/>
-            <w:left w:w="0" w:type="dxa"/>
-            <w:bottom w:w="0" w:type="dxa"/>
-            <w:right w:w="0" w:type="dxa"/>
-          </w:tblCellMar>
-        </w:tblPrEx>
         <w:trPr>
           <w:jc w:val="center"/>
         </w:trPr>
@@ -7782,14 +7186,6 @@
         </w:tc>
       </w:tr>
       <w:tr>
-        <w:tblPrEx>
-          <w:tblCellMar>
-            <w:top w:w="0" w:type="dxa"/>
-            <w:left w:w="0" w:type="dxa"/>
-            <w:bottom w:w="0" w:type="dxa"/>
-            <w:right w:w="0" w:type="dxa"/>
-          </w:tblCellMar>
-        </w:tblPrEx>
         <w:trPr>
           <w:jc w:val="center"/>
         </w:trPr>
@@ -7915,14 +7311,6 @@
         </w:tc>
       </w:tr>
       <w:tr>
-        <w:tblPrEx>
-          <w:tblCellMar>
-            <w:top w:w="0" w:type="dxa"/>
-            <w:left w:w="0" w:type="dxa"/>
-            <w:bottom w:w="0" w:type="dxa"/>
-            <w:right w:w="0" w:type="dxa"/>
-          </w:tblCellMar>
-        </w:tblPrEx>
         <w:trPr>
           <w:jc w:val="center"/>
         </w:trPr>
@@ -8120,12 +7508,6 @@
           <w:insideV w:val="single" w:sz="8" w:space="0" w:color="000000"/>
         </w:tblBorders>
         <w:tblLayout w:type="fixed"/>
-        <w:tblCellMar>
-          <w:top w:w="0" w:type="dxa"/>
-          <w:left w:w="0" w:type="dxa"/>
-          <w:bottom w:w="0" w:type="dxa"/>
-          <w:right w:w="0" w:type="dxa"/>
-        </w:tblCellMar>
         <w:tblLook w:val="0600" w:firstRow="0" w:lastRow="0" w:firstColumn="0" w:lastColumn="0" w:noHBand="1" w:noVBand="1"/>
       </w:tblPr>
       <w:tblGrid>
@@ -8138,14 +7520,6 @@
         <w:gridCol w:w="1377"/>
       </w:tblGrid>
       <w:tr>
-        <w:tblPrEx>
-          <w:tblCellMar>
-            <w:top w:w="0" w:type="dxa"/>
-            <w:left w:w="0" w:type="dxa"/>
-            <w:bottom w:w="0" w:type="dxa"/>
-            <w:right w:w="0" w:type="dxa"/>
-          </w:tblCellMar>
-        </w:tblPrEx>
         <w:trPr>
           <w:jc w:val="center"/>
         </w:trPr>
@@ -8277,14 +7651,6 @@
         </w:tc>
       </w:tr>
       <w:tr>
-        <w:tblPrEx>
-          <w:tblCellMar>
-            <w:top w:w="0" w:type="dxa"/>
-            <w:left w:w="0" w:type="dxa"/>
-            <w:bottom w:w="0" w:type="dxa"/>
-            <w:right w:w="0" w:type="dxa"/>
-          </w:tblCellMar>
-        </w:tblPrEx>
         <w:trPr>
           <w:jc w:val="center"/>
         </w:trPr>
@@ -8416,14 +7782,6 @@
         </w:tc>
       </w:tr>
       <w:tr>
-        <w:tblPrEx>
-          <w:tblCellMar>
-            <w:top w:w="0" w:type="dxa"/>
-            <w:left w:w="0" w:type="dxa"/>
-            <w:bottom w:w="0" w:type="dxa"/>
-            <w:right w:w="0" w:type="dxa"/>
-          </w:tblCellMar>
-        </w:tblPrEx>
         <w:trPr>
           <w:jc w:val="center"/>
         </w:trPr>
@@ -8555,14 +7913,6 @@
         </w:tc>
       </w:tr>
       <w:tr>
-        <w:tblPrEx>
-          <w:tblCellMar>
-            <w:top w:w="0" w:type="dxa"/>
-            <w:left w:w="0" w:type="dxa"/>
-            <w:bottom w:w="0" w:type="dxa"/>
-            <w:right w:w="0" w:type="dxa"/>
-          </w:tblCellMar>
-        </w:tblPrEx>
         <w:trPr>
           <w:jc w:val="center"/>
         </w:trPr>
@@ -8704,14 +8054,6 @@
         </w:tc>
       </w:tr>
       <w:tr>
-        <w:tblPrEx>
-          <w:tblCellMar>
-            <w:top w:w="0" w:type="dxa"/>
-            <w:left w:w="0" w:type="dxa"/>
-            <w:bottom w:w="0" w:type="dxa"/>
-            <w:right w:w="0" w:type="dxa"/>
-          </w:tblCellMar>
-        </w:tblPrEx>
         <w:trPr>
           <w:jc w:val="center"/>
         </w:trPr>
@@ -8843,14 +8185,6 @@
         </w:tc>
       </w:tr>
       <w:tr>
-        <w:tblPrEx>
-          <w:tblCellMar>
-            <w:top w:w="0" w:type="dxa"/>
-            <w:left w:w="0" w:type="dxa"/>
-            <w:bottom w:w="0" w:type="dxa"/>
-            <w:right w:w="0" w:type="dxa"/>
-          </w:tblCellMar>
-        </w:tblPrEx>
         <w:trPr>
           <w:jc w:val="center"/>
         </w:trPr>
@@ -8982,14 +8316,6 @@
         </w:tc>
       </w:tr>
       <w:tr>
-        <w:tblPrEx>
-          <w:tblCellMar>
-            <w:top w:w="0" w:type="dxa"/>
-            <w:left w:w="0" w:type="dxa"/>
-            <w:bottom w:w="0" w:type="dxa"/>
-            <w:right w:w="0" w:type="dxa"/>
-          </w:tblCellMar>
-        </w:tblPrEx>
         <w:trPr>
           <w:jc w:val="center"/>
         </w:trPr>
@@ -9187,10 +8513,7 @@
       </w:r>
       <w:proofErr w:type="spellEnd"/>
       <w:r>
-        <w:t xml:space="preserve"> también pued</w:t>
-      </w:r>
-      <w:r>
-        <w:t xml:space="preserve">en atrapar la chispa suprema. Si un jugador logra destruir a todos los </w:t>
+        <w:t xml:space="preserve"> también pueden atrapar la chispa suprema. Si un jugador logra destruir a todos los </w:t>
       </w:r>
       <w:proofErr w:type="spellStart"/>
       <w:r>
@@ -9257,10 +8580,7 @@
       </w:r>
       <w:proofErr w:type="spellEnd"/>
       <w:r>
-        <w:t xml:space="preserve"> que la transporta es destruido, la chispa suprema puede ser recapturada por </w:t>
-      </w:r>
-      <w:r>
-        <w:t>el jugador contrario.</w:t>
+        <w:t xml:space="preserve"> que la transporta es destruido, la chispa suprema puede ser recapturada por el jugador contrario.</w:t>
       </w:r>
     </w:p>
     <w:p>
@@ -9306,10 +8626,7 @@
         <w:jc w:val="both"/>
       </w:pPr>
       <w:r>
-        <w:t>Cada vez que le toque el turno a</w:t>
-      </w:r>
-      <w:r>
-        <w:t xml:space="preserve"> cada jugador la vista del mapa debe centrarse en el lugar donde utilizó a su último </w:t>
+        <w:t xml:space="preserve">Cada vez que le toque el turno a cada jugador la vista del mapa debe centrarse en el lugar donde utilizó a su último </w:t>
       </w:r>
       <w:proofErr w:type="spellStart"/>
       <w:r>
@@ -9473,10 +8790,7 @@
         <w:jc w:val="both"/>
       </w:pPr>
       <w:r>
-        <w:t>Aquél grupo que acumule 3 no aprobados, quedará automáticamente de</w:t>
-      </w:r>
-      <w:r>
-        <w:t>saprobado con la consiguiente pérdida de regularidad en la materia. En cada entrega se debe traer el informe actualizado.</w:t>
+        <w:t>Aquél grupo que acumule 3 no aprobados, quedará automáticamente desaprobado con la consiguiente pérdida de regularidad en la materia. En cada entrega se debe traer el informe actualizado.</w:t>
       </w:r>
     </w:p>
     <w:p>
@@ -9498,10 +8812,7 @@
         <w:jc w:val="both"/>
       </w:pPr>
       <w:r>
-        <w:t>El día del vencimiento de cada entrega, cada ayudante convocará a los integrantes de su grupo, solicitará el informe corres</w:t>
-      </w:r>
-      <w:r>
-        <w:t>pondiente e iniciará la corrección mediante una entrevista grupal.</w:t>
+        <w:t>El día del vencimiento de cada entrega, cada ayudante convocará a los integrantes de su grupo, solicitará el informe correspondiente e iniciará la corrección mediante una entrevista grupal.</w:t>
       </w:r>
     </w:p>
     <w:p>
@@ -9521,10 +8832,7 @@
         <w:jc w:val="both"/>
       </w:pPr>
       <w:r>
-        <w:t>Se evaluará el trabajo grupal y a cada integrante en forma individual. El objetivo de esto es comprender la dinámica de trabajo del equipo y los roles que ha desempeñado cada integrante del grupo. Para que el alumno apruebe el trabajo práctico debe estar a</w:t>
-      </w:r>
-      <w:r>
-        <w:t>probado en los dos aspectos: grupal e individual.</w:t>
+        <w:t>Se evaluará el trabajo grupal y a cada integrante en forma individual. El objetivo de esto es comprender la dinámica de trabajo del equipo y los roles que ha desempeñado cada integrante del grupo. Para que el alumno apruebe el trabajo práctico debe estar aprobado en los dos aspectos: grupal e individual.</w:t>
       </w:r>
     </w:p>
     <w:p>
@@ -9532,10 +8840,7 @@
         <w:jc w:val="both"/>
       </w:pPr>
       <w:r>
-        <w:t xml:space="preserve">Dentro de los ítems a chequear el ayudante evaluará aspectos formales (como ser la forma de presentación del informe), aspectos funcionales: que se resuelva el problema planteado y aspectos operativos: que </w:t>
-      </w:r>
-      <w:r>
-        <w:t>el TP funcione integrado.</w:t>
+        <w:t>Dentro de los ítems a chequear el ayudante evaluará aspectos formales (como ser la forma de presentación del informe), aspectos funcionales: que se resuelva el problema planteado y aspectos operativos: que el TP funcione integrado.</w:t>
       </w:r>
     </w:p>
     <w:p>
@@ -9614,10 +8919,7 @@
       </w:r>
       <w:proofErr w:type="spellEnd"/>
       <w:r>
-        <w:t xml:space="preserve"> humano</w:t>
-      </w:r>
-      <w:r>
-        <w:t>ide en un casillero, se pide que se mueva, se verifica nueva posición acorde a su modo.</w:t>
+        <w:t xml:space="preserve"> humanoide en un casillero, se pide que se mueva, se verifica nueva posición acorde a su modo.</w:t>
       </w:r>
     </w:p>
     <w:p>
@@ -9659,10 +8961,7 @@
       </w:r>
       <w:proofErr w:type="spellEnd"/>
       <w:r>
-        <w:t xml:space="preserve"> en su modo alterno y se pide que se</w:t>
-      </w:r>
-      <w:r>
-        <w:t xml:space="preserve"> mueva y se verifica que su nueva posición sea acorde.</w:t>
+        <w:t xml:space="preserve"> en su modo alterno y se pide que se mueva y se verifica que su nueva posición sea acorde.</w:t>
       </w:r>
     </w:p>
     <w:p>
@@ -9683,10 +8982,7 @@
       </w:r>
       <w:proofErr w:type="spellEnd"/>
       <w:r>
-        <w:t xml:space="preserve"> distribuidos en el tablero según el enunciado y la chispa suprema por el cent</w:t>
-      </w:r>
-      <w:r>
-        <w:t>ro del tablero.</w:t>
+        <w:t xml:space="preserve"> distribuidos en el tablero según el enunciado y la chispa suprema por el centro del tablero.</w:t>
       </w:r>
     </w:p>
     <w:p>
@@ -9785,17 +9081,7 @@
           <w:sz w:val="24"/>
           <w:szCs w:val="24"/>
         </w:rPr>
-        <w:t>3 semanas desde fech</w:t>
-      </w:r>
-      <w:r>
-        <w:rPr>
-          <w:rFonts w:ascii="Consolas" w:eastAsia="Consolas" w:hAnsi="Consolas" w:cs="Consolas"/>
-          <w:i/>
-          <w:color w:val="999999"/>
-          <w:sz w:val="24"/>
-          <w:szCs w:val="24"/>
-        </w:rPr>
-        <w:t xml:space="preserve">a inicio </w:t>
+        <w:t xml:space="preserve">3 semanas desde fecha inicio </w:t>
       </w:r>
       <w:r>
         <w:t>Lunes 6/6/2016 para el turno tarde</w:t>
@@ -9838,10 +9124,7 @@
         <w:contextualSpacing/>
       </w:pPr>
       <w:r>
-        <w:t>Llenar una zona pantano, verificar que en modo humanoide no se</w:t>
-      </w:r>
-      <w:r>
-        <w:t xml:space="preserve"> pueda atravesar.</w:t>
+        <w:t>Llenar una zona pantano, verificar que en modo humanoide no se pueda atravesar.</w:t>
       </w:r>
     </w:p>
     <w:p>
@@ -9921,10 +9204,7 @@
         <w:contextualSpacing/>
       </w:pPr>
       <w:r>
-        <w:t>Llenar una zona con n</w:t>
-      </w:r>
-      <w:r>
-        <w:t>ubes, verificar que las unidades aéreas las atraviesan sin problemas</w:t>
+        <w:t>Llenar una zona con nubes, verificar que las unidades aéreas las atraviesan sin problemas</w:t>
       </w:r>
     </w:p>
     <w:p>
@@ -9974,10 +9254,7 @@
       </w:r>
       <w:proofErr w:type="spellEnd"/>
       <w:r>
-        <w:t xml:space="preserve"> alterno aér</w:t>
-      </w:r>
-      <w:r>
-        <w:t>eo, ver que baje su capacidad de ataque</w:t>
+        <w:t xml:space="preserve"> alterno aéreo, ver que baje su capacidad de ataque</w:t>
       </w:r>
     </w:p>
     <w:p>
@@ -10116,10 +9393,7 @@
         <w:contextualSpacing/>
       </w:pPr>
       <w:r>
-        <w:t>Repetir para el modo a</w:t>
-      </w:r>
-      <w:r>
-        <w:t>lterno.</w:t>
+        <w:t>Repetir para el modo alterno.</w:t>
       </w:r>
     </w:p>
     <w:p>
@@ -10188,10 +9462,7 @@
       </w:r>
       <w:proofErr w:type="spellEnd"/>
       <w:r>
-        <w:t xml:space="preserve">, este no recibe daños, repetir hasta 2 turnos propios, continuar y verificar que en el 3ro </w:t>
-      </w:r>
-      <w:r>
-        <w:t>sí reciba daño.</w:t>
+        <w:t>, este no recibe daños, repetir hasta 2 turnos propios, continuar y verificar que en el 3ro sí reciba daño.</w:t>
       </w:r>
     </w:p>
     <w:p>
@@ -10280,10 +9551,7 @@
       </w:r>
       <w:proofErr w:type="spellEnd"/>
       <w:r>
-        <w:t xml:space="preserve"> cases (Si</w:t>
-      </w:r>
-      <w:r>
-        <w:t xml:space="preserve"> ya tiene un </w:t>
+        <w:t xml:space="preserve"> cases (Si ya tiene un </w:t>
       </w:r>
       <w:proofErr w:type="spellStart"/>
       <w:r>
@@ -10340,10 +9608,7 @@
         <w:t xml:space="preserve">5 semanas desde fecha inicio </w:t>
       </w:r>
       <w:r>
-        <w:t>Lunes 20/6/2016 para el turno</w:t>
-      </w:r>
-      <w:r>
-        <w:t xml:space="preserve"> tarde</w:t>
+        <w:t>Lunes 20/6/2016 para el turno tarde</w:t>
       </w:r>
     </w:p>
     <w:p>
@@ -10381,26 +9646,12 @@
           <w:insideV w:val="single" w:sz="8" w:space="0" w:color="000000"/>
         </w:tblBorders>
         <w:tblLayout w:type="fixed"/>
-        <w:tblCellMar>
-          <w:top w:w="0" w:type="dxa"/>
-          <w:left w:w="0" w:type="dxa"/>
-          <w:bottom w:w="0" w:type="dxa"/>
-          <w:right w:w="0" w:type="dxa"/>
-        </w:tblCellMar>
         <w:tblLook w:val="0600" w:firstRow="0" w:lastRow="0" w:firstColumn="0" w:lastColumn="0" w:noHBand="1" w:noVBand="1"/>
       </w:tblPr>
       <w:tblGrid>
         <w:gridCol w:w="9638"/>
       </w:tblGrid>
       <w:tr>
-        <w:tblPrEx>
-          <w:tblCellMar>
-            <w:top w:w="0" w:type="dxa"/>
-            <w:left w:w="0" w:type="dxa"/>
-            <w:bottom w:w="0" w:type="dxa"/>
-            <w:right w:w="0" w:type="dxa"/>
-          </w:tblCellMar>
-        </w:tblPrEx>
         <w:tc>
           <w:tcPr>
             <w:tcW w:w="9638" w:type="dxa"/>
@@ -10648,6 +9899,64 @@
     </w:p>
     <w:p>
       <w:pPr>
+        <w:pStyle w:val="Standard"/>
+        <w:numPr>
+          <w:ilvl w:val="0"/>
+          <w:numId w:val="13"/>
+        </w:numPr>
+        <w:spacing w:line="240" w:lineRule="auto"/>
+        <w:jc w:val="both"/>
+        <w:rPr>
+          <w:rFonts w:ascii="Verdana" w:eastAsia="Verdana" w:hAnsi="Verdana" w:cs="Verdana"/>
+          <w:sz w:val="24"/>
+          <w:szCs w:val="24"/>
+          <w:lang w:val="es-AR"/>
+        </w:rPr>
+      </w:pPr>
+      <w:r>
+        <w:rPr>
+          <w:rFonts w:ascii="Verdana" w:eastAsia="Verdana" w:hAnsi="Verdana" w:cs="Verdana"/>
+          <w:sz w:val="24"/>
+          <w:szCs w:val="24"/>
+          <w:lang w:val="es-AR"/>
+        </w:rPr>
+        <w:t xml:space="preserve">No puede </w:t>
+      </w:r>
+      <w:r>
+        <w:rPr>
+          <w:rFonts w:ascii="Verdana" w:eastAsia="Verdana" w:hAnsi="Verdana" w:cs="Verdana"/>
+          <w:sz w:val="24"/>
+          <w:szCs w:val="24"/>
+          <w:lang w:val="es-AR"/>
+        </w:rPr>
+        <w:t>ocupar</w:t>
+      </w:r>
+      <w:r>
+        <w:rPr>
+          <w:rFonts w:ascii="Verdana" w:eastAsia="Verdana" w:hAnsi="Verdana" w:cs="Verdana"/>
+          <w:sz w:val="24"/>
+          <w:szCs w:val="24"/>
+          <w:lang w:val="es-AR"/>
+        </w:rPr>
+        <w:t>se un casillero que ya tiene un ocupante.</w:t>
+      </w:r>
+    </w:p>
+    <w:p>
+      <w:pPr>
+        <w:pStyle w:val="Standard"/>
+        <w:spacing w:line="240" w:lineRule="auto"/>
+        <w:ind w:left="360"/>
+        <w:jc w:val="both"/>
+        <w:rPr>
+          <w:rFonts w:ascii="Verdana" w:eastAsia="Verdana" w:hAnsi="Verdana" w:cs="Verdana"/>
+          <w:sz w:val="24"/>
+          <w:szCs w:val="24"/>
+          <w:lang w:val="es-AR"/>
+        </w:rPr>
+      </w:pPr>
+    </w:p>
+    <w:p>
+      <w:pPr>
         <w:widowControl w:val="0"/>
         <w:spacing w:after="120" w:line="240" w:lineRule="auto"/>
       </w:pPr>
@@ -10716,9 +10025,8 @@
           <w:szCs w:val="24"/>
           <w:lang w:val="es-AR"/>
         </w:rPr>
-        <w:t xml:space="preserve"> (Chispa y </w:t>
-      </w:r>
-      <w:proofErr w:type="spellStart"/>
+        <w:t xml:space="preserve"> (Chispa</w:t>
+      </w:r>
       <w:r>
         <w:rPr>
           <w:rFonts w:ascii="Verdana" w:eastAsia="Verdana" w:hAnsi="Verdana" w:cs="Verdana"/>
@@ -10728,9 +10036,9 @@
           <w:szCs w:val="24"/>
           <w:lang w:val="es-AR"/>
         </w:rPr>
-        <w:t>Algoformers</w:t>
-      </w:r>
-      <w:proofErr w:type="spellEnd"/>
+        <w:t xml:space="preserve">, </w:t>
+      </w:r>
+      <w:proofErr w:type="spellStart"/>
       <w:r>
         <w:rPr>
           <w:rFonts w:ascii="Verdana" w:eastAsia="Verdana" w:hAnsi="Verdana" w:cs="Verdana"/>
@@ -10740,9 +10048,9 @@
           <w:szCs w:val="24"/>
           <w:lang w:val="es-AR"/>
         </w:rPr>
-        <w:t xml:space="preserve">). Cada Jugador está referenciado al Tablero y a los </w:t>
-      </w:r>
-      <w:proofErr w:type="spellStart"/>
+        <w:t>Bonus</w:t>
+      </w:r>
+      <w:proofErr w:type="spellEnd"/>
       <w:r>
         <w:rPr>
           <w:rFonts w:ascii="Verdana" w:eastAsia="Verdana" w:hAnsi="Verdana" w:cs="Verdana"/>
@@ -10752,9 +10060,9 @@
           <w:szCs w:val="24"/>
           <w:lang w:val="es-AR"/>
         </w:rPr>
-        <w:t>Algoformers</w:t>
-      </w:r>
-      <w:proofErr w:type="spellEnd"/>
+        <w:t xml:space="preserve"> y </w:t>
+      </w:r>
+      <w:proofErr w:type="spellStart"/>
       <w:r>
         <w:rPr>
           <w:rFonts w:ascii="Verdana" w:eastAsia="Verdana" w:hAnsi="Verdana" w:cs="Verdana"/>
@@ -10764,9 +10072,9 @@
           <w:szCs w:val="24"/>
           <w:lang w:val="es-AR"/>
         </w:rPr>
-        <w:t xml:space="preserve"> (3 por cada jugador). A su vez, cada </w:t>
-      </w:r>
-      <w:proofErr w:type="spellStart"/>
+        <w:t>Algoformers</w:t>
+      </w:r>
+      <w:proofErr w:type="spellEnd"/>
       <w:r>
         <w:rPr>
           <w:rFonts w:ascii="Verdana" w:eastAsia="Verdana" w:hAnsi="Verdana" w:cs="Verdana"/>
@@ -10776,9 +10084,9 @@
           <w:szCs w:val="24"/>
           <w:lang w:val="es-AR"/>
         </w:rPr>
-        <w:t>Algoformer</w:t>
-      </w:r>
-      <w:proofErr w:type="spellEnd"/>
+        <w:t xml:space="preserve">). Cada Jugador está referenciado al Tablero y a los </w:t>
+      </w:r>
+      <w:proofErr w:type="spellStart"/>
       <w:r>
         <w:rPr>
           <w:rFonts w:ascii="Verdana" w:eastAsia="Verdana" w:hAnsi="Verdana" w:cs="Verdana"/>
@@ -10788,9 +10096,9 @@
           <w:szCs w:val="24"/>
           <w:lang w:val="es-AR"/>
         </w:rPr>
-        <w:t xml:space="preserve"> tiene dos Estados posibles: el </w:t>
-      </w:r>
-      <w:proofErr w:type="spellStart"/>
+        <w:t>Algoformers</w:t>
+      </w:r>
+      <w:proofErr w:type="spellEnd"/>
       <w:r>
         <w:rPr>
           <w:rFonts w:ascii="Verdana" w:eastAsia="Verdana" w:hAnsi="Verdana" w:cs="Verdana"/>
@@ -10800,9 +10108,9 @@
           <w:szCs w:val="24"/>
           <w:lang w:val="es-AR"/>
         </w:rPr>
-        <w:t>EstadoHumanoide</w:t>
-      </w:r>
-      <w:proofErr w:type="spellEnd"/>
+        <w:t xml:space="preserve"> (3 por cada jugador). A su vez, cada </w:t>
+      </w:r>
+      <w:proofErr w:type="spellStart"/>
       <w:r>
         <w:rPr>
           <w:rFonts w:ascii="Verdana" w:eastAsia="Verdana" w:hAnsi="Verdana" w:cs="Verdana"/>
@@ -10812,9 +10120,9 @@
           <w:szCs w:val="24"/>
           <w:lang w:val="es-AR"/>
         </w:rPr>
-        <w:t xml:space="preserve"> y el </w:t>
-      </w:r>
-      <w:proofErr w:type="spellStart"/>
+        <w:t>Algoformer</w:t>
+      </w:r>
+      <w:proofErr w:type="spellEnd"/>
       <w:r>
         <w:rPr>
           <w:rFonts w:ascii="Verdana" w:eastAsia="Verdana" w:hAnsi="Verdana" w:cs="Verdana"/>
@@ -10824,9 +10132,9 @@
           <w:szCs w:val="24"/>
           <w:lang w:val="es-AR"/>
         </w:rPr>
-        <w:t>EstadoAlterno</w:t>
-      </w:r>
-      <w:proofErr w:type="spellEnd"/>
+        <w:t xml:space="preserve"> tiene dos Estados posibles: el </w:t>
+      </w:r>
+      <w:proofErr w:type="spellStart"/>
       <w:r>
         <w:rPr>
           <w:rFonts w:ascii="Verdana" w:eastAsia="Verdana" w:hAnsi="Verdana" w:cs="Verdana"/>
@@ -10836,9 +10144,9 @@
           <w:szCs w:val="24"/>
           <w:lang w:val="es-AR"/>
         </w:rPr>
-        <w:t xml:space="preserve">. Para cada jugador se crean automáticamente los </w:t>
-      </w:r>
-      <w:proofErr w:type="spellStart"/>
+        <w:t>EstadoHumanoide</w:t>
+      </w:r>
+      <w:proofErr w:type="spellEnd"/>
       <w:r>
         <w:rPr>
           <w:rFonts w:ascii="Verdana" w:eastAsia="Verdana" w:hAnsi="Verdana" w:cs="Verdana"/>
@@ -10848,9 +10156,9 @@
           <w:szCs w:val="24"/>
           <w:lang w:val="es-AR"/>
         </w:rPr>
-        <w:t>Algoformers</w:t>
-      </w:r>
-      <w:proofErr w:type="spellEnd"/>
+        <w:t xml:space="preserve"> y el </w:t>
+      </w:r>
+      <w:proofErr w:type="spellStart"/>
       <w:r>
         <w:rPr>
           <w:rFonts w:ascii="Verdana" w:eastAsia="Verdana" w:hAnsi="Verdana" w:cs="Verdana"/>
@@ -10860,9 +10168,9 @@
           <w:szCs w:val="24"/>
           <w:lang w:val="es-AR"/>
         </w:rPr>
-        <w:t xml:space="preserve"> correspondientes a su equipo (para </w:t>
-      </w:r>
-      <w:proofErr w:type="spellStart"/>
+        <w:t>EstadoAlterno</w:t>
+      </w:r>
+      <w:proofErr w:type="spellEnd"/>
       <w:r>
         <w:rPr>
           <w:rFonts w:ascii="Verdana" w:eastAsia="Verdana" w:hAnsi="Verdana" w:cs="Verdana"/>
@@ -10872,9 +10180,9 @@
           <w:szCs w:val="24"/>
           <w:lang w:val="es-AR"/>
         </w:rPr>
-        <w:t>Autobots</w:t>
-      </w:r>
-      <w:proofErr w:type="spellEnd"/>
+        <w:t xml:space="preserve">. Para cada jugador se crean automáticamente los </w:t>
+      </w:r>
+      <w:proofErr w:type="spellStart"/>
       <w:r>
         <w:rPr>
           <w:rFonts w:ascii="Verdana" w:eastAsia="Verdana" w:hAnsi="Verdana" w:cs="Verdana"/>
@@ -10884,9 +10192,9 @@
           <w:szCs w:val="24"/>
           <w:lang w:val="es-AR"/>
         </w:rPr>
-        <w:t xml:space="preserve">: </w:t>
-      </w:r>
-      <w:proofErr w:type="spellStart"/>
+        <w:t>Algoformers</w:t>
+      </w:r>
+      <w:proofErr w:type="spellEnd"/>
       <w:r>
         <w:rPr>
           <w:rFonts w:ascii="Verdana" w:eastAsia="Verdana" w:hAnsi="Verdana" w:cs="Verdana"/>
@@ -10896,9 +10204,9 @@
           <w:szCs w:val="24"/>
           <w:lang w:val="es-AR"/>
         </w:rPr>
-        <w:t>Optimus</w:t>
-      </w:r>
-      <w:proofErr w:type="spellEnd"/>
+        <w:t xml:space="preserve"> correspondientes a su equipo (para </w:t>
+      </w:r>
+      <w:proofErr w:type="spellStart"/>
       <w:r>
         <w:rPr>
           <w:rFonts w:ascii="Verdana" w:eastAsia="Verdana" w:hAnsi="Verdana" w:cs="Verdana"/>
@@ -10908,9 +10216,9 @@
           <w:szCs w:val="24"/>
           <w:lang w:val="es-AR"/>
         </w:rPr>
-        <w:t xml:space="preserve">, </w:t>
-      </w:r>
-      <w:proofErr w:type="spellStart"/>
+        <w:t>Autobots</w:t>
+      </w:r>
+      <w:proofErr w:type="spellEnd"/>
       <w:r>
         <w:rPr>
           <w:rFonts w:ascii="Verdana" w:eastAsia="Verdana" w:hAnsi="Verdana" w:cs="Verdana"/>
@@ -10920,9 +10228,9 @@
           <w:szCs w:val="24"/>
           <w:lang w:val="es-AR"/>
         </w:rPr>
-        <w:t>Bumbleebe</w:t>
-      </w:r>
-      <w:proofErr w:type="spellEnd"/>
+        <w:t xml:space="preserve">: </w:t>
+      </w:r>
+      <w:proofErr w:type="spellStart"/>
       <w:r>
         <w:rPr>
           <w:rFonts w:ascii="Verdana" w:eastAsia="Verdana" w:hAnsi="Verdana" w:cs="Verdana"/>
@@ -10932,9 +10240,9 @@
           <w:szCs w:val="24"/>
           <w:lang w:val="es-AR"/>
         </w:rPr>
-        <w:t xml:space="preserve"> y </w:t>
-      </w:r>
-      <w:proofErr w:type="spellStart"/>
+        <w:t>Optimus</w:t>
+      </w:r>
+      <w:proofErr w:type="spellEnd"/>
       <w:r>
         <w:rPr>
           <w:rFonts w:ascii="Verdana" w:eastAsia="Verdana" w:hAnsi="Verdana" w:cs="Verdana"/>
@@ -10944,9 +10252,9 @@
           <w:szCs w:val="24"/>
           <w:lang w:val="es-AR"/>
         </w:rPr>
-        <w:t>Ratchet</w:t>
-      </w:r>
-      <w:proofErr w:type="spellEnd"/>
+        <w:t xml:space="preserve">, </w:t>
+      </w:r>
+      <w:proofErr w:type="spellStart"/>
       <w:r>
         <w:rPr>
           <w:rFonts w:ascii="Verdana" w:eastAsia="Verdana" w:hAnsi="Verdana" w:cs="Verdana"/>
@@ -10956,9 +10264,9 @@
           <w:szCs w:val="24"/>
           <w:lang w:val="es-AR"/>
         </w:rPr>
-        <w:t xml:space="preserve">; para </w:t>
-      </w:r>
-      <w:proofErr w:type="spellStart"/>
+        <w:t>Bumbleebe</w:t>
+      </w:r>
+      <w:proofErr w:type="spellEnd"/>
       <w:r>
         <w:rPr>
           <w:rFonts w:ascii="Verdana" w:eastAsia="Verdana" w:hAnsi="Verdana" w:cs="Verdana"/>
@@ -10968,9 +10276,9 @@
           <w:szCs w:val="24"/>
           <w:lang w:val="es-AR"/>
         </w:rPr>
-        <w:t>Decepticons</w:t>
-      </w:r>
-      <w:proofErr w:type="spellEnd"/>
+        <w:t xml:space="preserve"> y </w:t>
+      </w:r>
+      <w:proofErr w:type="spellStart"/>
       <w:r>
         <w:rPr>
           <w:rFonts w:ascii="Verdana" w:eastAsia="Verdana" w:hAnsi="Verdana" w:cs="Verdana"/>
@@ -10980,9 +10288,9 @@
           <w:szCs w:val="24"/>
           <w:lang w:val="es-AR"/>
         </w:rPr>
-        <w:t xml:space="preserve">: </w:t>
-      </w:r>
-      <w:proofErr w:type="spellStart"/>
+        <w:t>Ratchet</w:t>
+      </w:r>
+      <w:proofErr w:type="spellEnd"/>
       <w:r>
         <w:rPr>
           <w:rFonts w:ascii="Verdana" w:eastAsia="Verdana" w:hAnsi="Verdana" w:cs="Verdana"/>
@@ -10992,9 +10300,9 @@
           <w:szCs w:val="24"/>
           <w:lang w:val="es-AR"/>
         </w:rPr>
-        <w:t>Megatron</w:t>
-      </w:r>
-      <w:proofErr w:type="spellEnd"/>
+        <w:t xml:space="preserve">; para </w:t>
+      </w:r>
+      <w:proofErr w:type="spellStart"/>
       <w:r>
         <w:rPr>
           <w:rFonts w:ascii="Verdana" w:eastAsia="Verdana" w:hAnsi="Verdana" w:cs="Verdana"/>
@@ -11004,9 +10312,9 @@
           <w:szCs w:val="24"/>
           <w:lang w:val="es-AR"/>
         </w:rPr>
-        <w:t xml:space="preserve">, </w:t>
-      </w:r>
-      <w:proofErr w:type="spellStart"/>
+        <w:t>Decepticons</w:t>
+      </w:r>
+      <w:proofErr w:type="spellEnd"/>
       <w:r>
         <w:rPr>
           <w:rFonts w:ascii="Verdana" w:eastAsia="Verdana" w:hAnsi="Verdana" w:cs="Verdana"/>
@@ -11016,9 +10324,9 @@
           <w:szCs w:val="24"/>
           <w:lang w:val="es-AR"/>
         </w:rPr>
-        <w:t>BoneCrusher</w:t>
-      </w:r>
-      <w:proofErr w:type="spellEnd"/>
+        <w:t xml:space="preserve">: </w:t>
+      </w:r>
+      <w:proofErr w:type="spellStart"/>
       <w:r>
         <w:rPr>
           <w:rFonts w:ascii="Verdana" w:eastAsia="Verdana" w:hAnsi="Verdana" w:cs="Verdana"/>
@@ -11028,9 +10336,9 @@
           <w:szCs w:val="24"/>
           <w:lang w:val="es-AR"/>
         </w:rPr>
-        <w:t xml:space="preserve"> y </w:t>
-      </w:r>
-      <w:proofErr w:type="spellStart"/>
+        <w:t>Megatron</w:t>
+      </w:r>
+      <w:proofErr w:type="spellEnd"/>
       <w:r>
         <w:rPr>
           <w:rFonts w:ascii="Verdana" w:eastAsia="Verdana" w:hAnsi="Verdana" w:cs="Verdana"/>
@@ -11040,9 +10348,9 @@
           <w:szCs w:val="24"/>
           <w:lang w:val="es-AR"/>
         </w:rPr>
-        <w:t>Frenzy</w:t>
-      </w:r>
-      <w:proofErr w:type="spellEnd"/>
+        <w:t xml:space="preserve">, </w:t>
+      </w:r>
+      <w:proofErr w:type="spellStart"/>
       <w:r>
         <w:rPr>
           <w:rFonts w:ascii="Verdana" w:eastAsia="Verdana" w:hAnsi="Verdana" w:cs="Verdana"/>
@@ -11052,9 +10360,9 @@
           <w:szCs w:val="24"/>
           <w:lang w:val="es-AR"/>
         </w:rPr>
-        <w:t xml:space="preserve">. Se definió una clase para cada </w:t>
-      </w:r>
-      <w:proofErr w:type="spellStart"/>
+        <w:t>BoneCrusher</w:t>
+      </w:r>
+      <w:proofErr w:type="spellEnd"/>
       <w:r>
         <w:rPr>
           <w:rFonts w:ascii="Verdana" w:eastAsia="Verdana" w:hAnsi="Verdana" w:cs="Verdana"/>
@@ -11064,9 +10372,9 @@
           <w:szCs w:val="24"/>
           <w:lang w:val="es-AR"/>
         </w:rPr>
-        <w:t>Algoformer</w:t>
-      </w:r>
-      <w:proofErr w:type="spellEnd"/>
+        <w:t xml:space="preserve"> y </w:t>
+      </w:r>
+      <w:proofErr w:type="spellStart"/>
       <w:r>
         <w:rPr>
           <w:rFonts w:ascii="Verdana" w:eastAsia="Verdana" w:hAnsi="Verdana" w:cs="Verdana"/>
@@ -11076,9 +10384,9 @@
           <w:szCs w:val="24"/>
           <w:lang w:val="es-AR"/>
         </w:rPr>
-        <w:t xml:space="preserve">). Al iniciar el juego también se posicionan los </w:t>
-      </w:r>
-      <w:proofErr w:type="spellStart"/>
+        <w:t>Frenzy</w:t>
+      </w:r>
+      <w:proofErr w:type="spellEnd"/>
       <w:r>
         <w:rPr>
           <w:rFonts w:ascii="Verdana" w:eastAsia="Verdana" w:hAnsi="Verdana" w:cs="Verdana"/>
@@ -11088,9 +10396,9 @@
           <w:szCs w:val="24"/>
           <w:lang w:val="es-AR"/>
         </w:rPr>
-        <w:t>Algoformers</w:t>
-      </w:r>
-      <w:proofErr w:type="spellEnd"/>
+        <w:t xml:space="preserve">. Se definió una clase para cada </w:t>
+      </w:r>
+      <w:proofErr w:type="spellStart"/>
       <w:r>
         <w:rPr>
           <w:rFonts w:ascii="Verdana" w:eastAsia="Verdana" w:hAnsi="Verdana" w:cs="Verdana"/>
@@ -11100,9 +10408,9 @@
           <w:szCs w:val="24"/>
           <w:lang w:val="es-AR"/>
         </w:rPr>
-        <w:t xml:space="preserve"> en un lugar del Tablero, y se ubica la Chispa en el medio. Los </w:t>
-      </w:r>
-      <w:proofErr w:type="spellStart"/>
+        <w:t>Algoformer</w:t>
+      </w:r>
+      <w:proofErr w:type="spellEnd"/>
       <w:r>
         <w:rPr>
           <w:rFonts w:ascii="Verdana" w:eastAsia="Verdana" w:hAnsi="Verdana" w:cs="Verdana"/>
@@ -11112,9 +10420,9 @@
           <w:szCs w:val="24"/>
           <w:lang w:val="es-AR"/>
         </w:rPr>
-        <w:t>algoformers</w:t>
-      </w:r>
-      <w:proofErr w:type="spellEnd"/>
+        <w:t xml:space="preserve">). Al iniciar el juego también se posicionan los </w:t>
+      </w:r>
+      <w:proofErr w:type="spellStart"/>
       <w:r>
         <w:rPr>
           <w:rFonts w:ascii="Verdana" w:eastAsia="Verdana" w:hAnsi="Verdana" w:cs="Verdana"/>
@@ -11124,9 +10432,9 @@
           <w:szCs w:val="24"/>
           <w:lang w:val="es-AR"/>
         </w:rPr>
-        <w:t xml:space="preserve"> sólo pueden atacar a </w:t>
-      </w:r>
-      <w:proofErr w:type="spellStart"/>
+        <w:t>Algoformers</w:t>
+      </w:r>
+      <w:proofErr w:type="spellEnd"/>
       <w:r>
         <w:rPr>
           <w:rFonts w:ascii="Verdana" w:eastAsia="Verdana" w:hAnsi="Verdana" w:cs="Verdana"/>
@@ -11136,9 +10444,9 @@
           <w:szCs w:val="24"/>
           <w:lang w:val="es-AR"/>
         </w:rPr>
-        <w:t>Algoformers</w:t>
-      </w:r>
-      <w:proofErr w:type="spellEnd"/>
+        <w:t xml:space="preserve"> en un lugar del Tablero, y se ubica la Chispa en el medio. Los </w:t>
+      </w:r>
+      <w:proofErr w:type="spellStart"/>
       <w:r>
         <w:rPr>
           <w:rFonts w:ascii="Verdana" w:eastAsia="Verdana" w:hAnsi="Verdana" w:cs="Verdana"/>
@@ -11148,9 +10456,8 @@
           <w:szCs w:val="24"/>
           <w:lang w:val="es-AR"/>
         </w:rPr>
-        <w:t xml:space="preserve"> del equipo contrario, siempre y cuando se encuentren a una distancia válida. Al atacar, se descuenta el daño del </w:t>
-      </w:r>
-      <w:proofErr w:type="spellStart"/>
+        <w:t>A</w:t>
+      </w:r>
       <w:r>
         <w:rPr>
           <w:rFonts w:ascii="Verdana" w:eastAsia="Verdana" w:hAnsi="Verdana" w:cs="Verdana"/>
@@ -11160,7 +10467,7 @@
           <w:szCs w:val="24"/>
           <w:lang w:val="es-AR"/>
         </w:rPr>
-        <w:t>Algoformer</w:t>
+        <w:t>lgoformers</w:t>
       </w:r>
       <w:proofErr w:type="spellEnd"/>
       <w:r>
@@ -11172,9 +10479,8 @@
           <w:szCs w:val="24"/>
           <w:lang w:val="es-AR"/>
         </w:rPr>
-        <w:t xml:space="preserve"> atacante de la vida del </w:t>
-      </w:r>
-      <w:proofErr w:type="spellStart"/>
+        <w:t xml:space="preserve"> sólo pueden atacar a </w:t>
+      </w:r>
       <w:r>
         <w:rPr>
           <w:rFonts w:ascii="Verdana" w:eastAsia="Verdana" w:hAnsi="Verdana" w:cs="Verdana"/>
@@ -11184,9 +10490,9 @@
           <w:szCs w:val="24"/>
           <w:lang w:val="es-AR"/>
         </w:rPr>
-        <w:t>Algoformer</w:t>
-      </w:r>
-      <w:proofErr w:type="spellEnd"/>
+        <w:t xml:space="preserve">otros </w:t>
+      </w:r>
+      <w:proofErr w:type="spellStart"/>
       <w:r>
         <w:rPr>
           <w:rFonts w:ascii="Verdana" w:eastAsia="Verdana" w:hAnsi="Verdana" w:cs="Verdana"/>
@@ -11196,9 +10502,9 @@
           <w:szCs w:val="24"/>
           <w:lang w:val="es-AR"/>
         </w:rPr>
-        <w:t xml:space="preserve"> atacado. Si la vida del que recibe el ataque es menor o igual que cero, el </w:t>
-      </w:r>
-      <w:proofErr w:type="spellStart"/>
+        <w:t>Algoformers</w:t>
+      </w:r>
+      <w:proofErr w:type="spellEnd"/>
       <w:r>
         <w:rPr>
           <w:rFonts w:ascii="Verdana" w:eastAsia="Verdana" w:hAnsi="Verdana" w:cs="Verdana"/>
@@ -11208,9 +10514,9 @@
           <w:szCs w:val="24"/>
           <w:lang w:val="es-AR"/>
         </w:rPr>
-        <w:t>Algoformer</w:t>
-      </w:r>
-      <w:proofErr w:type="spellEnd"/>
+        <w:t xml:space="preserve"> del equipo contrario, siempre y cuando se encuentren a una distancia válida. Al atacar, se descuenta el daño del </w:t>
+      </w:r>
+      <w:proofErr w:type="spellStart"/>
       <w:r>
         <w:rPr>
           <w:rFonts w:ascii="Verdana" w:eastAsia="Verdana" w:hAnsi="Verdana" w:cs="Verdana"/>
@@ -11220,9 +10526,9 @@
           <w:szCs w:val="24"/>
           <w:lang w:val="es-AR"/>
         </w:rPr>
-        <w:t xml:space="preserve"> muere y se </w:t>
-      </w:r>
-      <w:proofErr w:type="spellStart"/>
+        <w:t>Algoformer</w:t>
+      </w:r>
+      <w:proofErr w:type="spellEnd"/>
       <w:r>
         <w:rPr>
           <w:rFonts w:ascii="Verdana" w:eastAsia="Verdana" w:hAnsi="Verdana" w:cs="Verdana"/>
@@ -11232,9 +10538,9 @@
           <w:szCs w:val="24"/>
           <w:lang w:val="es-AR"/>
         </w:rPr>
-        <w:t>setea</w:t>
-      </w:r>
-      <w:proofErr w:type="spellEnd"/>
+        <w:t xml:space="preserve"> atacante de la vida del </w:t>
+      </w:r>
+      <w:proofErr w:type="spellStart"/>
       <w:r>
         <w:rPr>
           <w:rFonts w:ascii="Verdana" w:eastAsia="Verdana" w:hAnsi="Verdana" w:cs="Verdana"/>
@@ -11244,9 +10550,9 @@
           <w:szCs w:val="24"/>
           <w:lang w:val="es-AR"/>
         </w:rPr>
-        <w:t xml:space="preserve"> su vida en cero. Posteriormente, se informará a la interfaz que el </w:t>
-      </w:r>
-      <w:proofErr w:type="spellStart"/>
+        <w:t>Algoformer</w:t>
+      </w:r>
+      <w:proofErr w:type="spellEnd"/>
       <w:r>
         <w:rPr>
           <w:rFonts w:ascii="Verdana" w:eastAsia="Verdana" w:hAnsi="Verdana" w:cs="Verdana"/>
@@ -11256,9 +10562,9 @@
           <w:szCs w:val="24"/>
           <w:lang w:val="es-AR"/>
         </w:rPr>
-        <w:t>Algoformer</w:t>
-      </w:r>
-      <w:proofErr w:type="spellEnd"/>
+        <w:t xml:space="preserve"> atacado. Si la vida del que recibe el ataque es menor o igual que cero, el </w:t>
+      </w:r>
+      <w:proofErr w:type="spellStart"/>
       <w:r>
         <w:rPr>
           <w:rFonts w:ascii="Verdana" w:eastAsia="Verdana" w:hAnsi="Verdana" w:cs="Verdana"/>
@@ -11268,9 +10574,9 @@
           <w:szCs w:val="24"/>
           <w:lang w:val="es-AR"/>
         </w:rPr>
-        <w:t xml:space="preserve"> está muerto. Por otro lado, un </w:t>
-      </w:r>
-      <w:proofErr w:type="spellStart"/>
+        <w:t>Algoformer</w:t>
+      </w:r>
+      <w:proofErr w:type="spellEnd"/>
       <w:r>
         <w:rPr>
           <w:rFonts w:ascii="Verdana" w:eastAsia="Verdana" w:hAnsi="Verdana" w:cs="Verdana"/>
@@ -11280,9 +10586,9 @@
           <w:szCs w:val="24"/>
           <w:lang w:val="es-AR"/>
         </w:rPr>
-        <w:t>algoformer</w:t>
-      </w:r>
-      <w:proofErr w:type="spellEnd"/>
+        <w:t xml:space="preserve"> muere y se </w:t>
+      </w:r>
+      <w:proofErr w:type="spellStart"/>
       <w:r>
         <w:rPr>
           <w:rFonts w:ascii="Verdana" w:eastAsia="Verdana" w:hAnsi="Verdana" w:cs="Verdana"/>
@@ -11292,9 +10598,9 @@
           <w:szCs w:val="24"/>
           <w:lang w:val="es-AR"/>
         </w:rPr>
-        <w:t xml:space="preserve"> podrá moverse en el tablero a lo sumo tantos casilleros como su velocidad de desplazamiento. Esto es, si la velocidad de desplazamiento es 4, el </w:t>
-      </w:r>
-      <w:proofErr w:type="spellStart"/>
+        <w:t>setea</w:t>
+      </w:r>
+      <w:proofErr w:type="spellEnd"/>
       <w:r>
         <w:rPr>
           <w:rFonts w:ascii="Verdana" w:eastAsia="Verdana" w:hAnsi="Verdana" w:cs="Verdana"/>
@@ -11304,9 +10610,9 @@
           <w:szCs w:val="24"/>
           <w:lang w:val="es-AR"/>
         </w:rPr>
-        <w:t>Algoformer</w:t>
-      </w:r>
-      <w:proofErr w:type="spellEnd"/>
+        <w:t xml:space="preserve"> su vida en cero. Posteriormente, se informará a la interfaz que el </w:t>
+      </w:r>
+      <w:proofErr w:type="spellStart"/>
       <w:r>
         <w:rPr>
           <w:rFonts w:ascii="Verdana" w:eastAsia="Verdana" w:hAnsi="Verdana" w:cs="Verdana"/>
@@ -11316,9 +10622,9 @@
           <w:szCs w:val="24"/>
           <w:lang w:val="es-AR"/>
         </w:rPr>
-        <w:t xml:space="preserve"> podrá moverse hasta 4 casilleros. Al moverse, se modificará el contenido de los Casilleros de destino y de origen, en el primero agregando el </w:t>
-      </w:r>
-      <w:proofErr w:type="spellStart"/>
+        <w:t>Algoformer</w:t>
+      </w:r>
+      <w:proofErr w:type="spellEnd"/>
       <w:r>
         <w:rPr>
           <w:rFonts w:ascii="Verdana" w:eastAsia="Verdana" w:hAnsi="Verdana" w:cs="Verdana"/>
@@ -11328,9 +10634,9 @@
           <w:szCs w:val="24"/>
           <w:lang w:val="es-AR"/>
         </w:rPr>
-        <w:t>Algoformer</w:t>
-      </w:r>
-      <w:proofErr w:type="spellEnd"/>
+        <w:t xml:space="preserve"> está muerto. Por otro lado, un </w:t>
+      </w:r>
+      <w:proofErr w:type="spellStart"/>
       <w:r>
         <w:rPr>
           <w:rFonts w:ascii="Verdana" w:eastAsia="Verdana" w:hAnsi="Verdana" w:cs="Verdana"/>
@@ -11340,20 +10646,79 @@
           <w:szCs w:val="24"/>
           <w:lang w:val="es-AR"/>
         </w:rPr>
+        <w:t>A</w:t>
+      </w:r>
+      <w:r>
+        <w:rPr>
+          <w:rFonts w:ascii="Verdana" w:eastAsia="Verdana" w:hAnsi="Verdana" w:cs="Verdana"/>
+          <w:iCs/>
+          <w:color w:val="auto"/>
+          <w:sz w:val="24"/>
+          <w:szCs w:val="24"/>
+          <w:lang w:val="es-AR"/>
+        </w:rPr>
+        <w:t>lgoformer</w:t>
+      </w:r>
+      <w:proofErr w:type="spellEnd"/>
+      <w:r>
+        <w:rPr>
+          <w:rFonts w:ascii="Verdana" w:eastAsia="Verdana" w:hAnsi="Verdana" w:cs="Verdana"/>
+          <w:iCs/>
+          <w:color w:val="auto"/>
+          <w:sz w:val="24"/>
+          <w:szCs w:val="24"/>
+          <w:lang w:val="es-AR"/>
+        </w:rPr>
+        <w:t xml:space="preserve"> podrá moverse en el tablero a lo sumo tantos casilleros como su velocidad de desplazamiento. Esto es, si la velocidad de desplazamiento es 4, el </w:t>
+      </w:r>
+      <w:proofErr w:type="spellStart"/>
+      <w:r>
+        <w:rPr>
+          <w:rFonts w:ascii="Verdana" w:eastAsia="Verdana" w:hAnsi="Verdana" w:cs="Verdana"/>
+          <w:iCs/>
+          <w:color w:val="auto"/>
+          <w:sz w:val="24"/>
+          <w:szCs w:val="24"/>
+          <w:lang w:val="es-AR"/>
+        </w:rPr>
+        <w:t>Algoformer</w:t>
+      </w:r>
+      <w:proofErr w:type="spellEnd"/>
+      <w:r>
+        <w:rPr>
+          <w:rFonts w:ascii="Verdana" w:eastAsia="Verdana" w:hAnsi="Verdana" w:cs="Verdana"/>
+          <w:iCs/>
+          <w:color w:val="auto"/>
+          <w:sz w:val="24"/>
+          <w:szCs w:val="24"/>
+          <w:lang w:val="es-AR"/>
+        </w:rPr>
+        <w:t xml:space="preserve"> podrá moverse hasta 4 casilleros. Al moverse, se modificará el contenido de los Casilleros de destino y de origen, en el primero agregando el </w:t>
+      </w:r>
+      <w:proofErr w:type="spellStart"/>
+      <w:r>
+        <w:rPr>
+          <w:rFonts w:ascii="Verdana" w:eastAsia="Verdana" w:hAnsi="Verdana" w:cs="Verdana"/>
+          <w:iCs/>
+          <w:color w:val="auto"/>
+          <w:sz w:val="24"/>
+          <w:szCs w:val="24"/>
+          <w:lang w:val="es-AR"/>
+        </w:rPr>
+        <w:t>Algoformer</w:t>
+      </w:r>
+      <w:proofErr w:type="spellEnd"/>
+      <w:r>
+        <w:rPr>
+          <w:rFonts w:ascii="Verdana" w:eastAsia="Verdana" w:hAnsi="Verdana" w:cs="Verdana"/>
+          <w:iCs/>
+          <w:color w:val="auto"/>
+          <w:sz w:val="24"/>
+          <w:szCs w:val="24"/>
+          <w:lang w:val="es-AR"/>
+        </w:rPr>
         <w:t xml:space="preserve"> que se mueve (previa validación de que el casillero esté vacío), y en el segundo vaciando su contenido.</w:t>
       </w:r>
-    </w:p>
-    <w:p>
-      <w:pPr>
-        <w:widowControl w:val="0"/>
-        <w:spacing w:after="120" w:line="240" w:lineRule="auto"/>
-      </w:pPr>
-    </w:p>
-    <w:p>
-      <w:pPr>
-        <w:widowControl w:val="0"/>
-        <w:spacing w:after="120" w:line="240" w:lineRule="auto"/>
-      </w:pPr>
     </w:p>
     <w:p>
       <w:pPr>
@@ -11384,32 +10749,81 @@
         <w:pBdr>
           <w:top w:val="single" w:sz="4" w:space="1" w:color="auto"/>
         </w:pBdr>
-      </w:pPr>
-      <w:r>
         <w:rPr>
           <w:b/>
           <w:sz w:val="28"/>
           <w:szCs w:val="28"/>
         </w:rPr>
+      </w:pPr>
+      <w:bookmarkStart w:id="34" w:name="_GoBack"/>
+      <w:bookmarkEnd w:id="34"/>
+      <w:r>
+        <w:rPr>
+          <w:b/>
+          <w:sz w:val="28"/>
+          <w:szCs w:val="28"/>
+        </w:rPr>
         <w:lastRenderedPageBreak/>
         <w:t>Diagramas de clases</w:t>
       </w:r>
     </w:p>
     <w:p>
       <w:pPr>
+        <w:pBdr>
+          <w:top w:val="single" w:sz="4" w:space="1" w:color="auto"/>
+        </w:pBdr>
+        <w:rPr>
+          <w:b/>
+          <w:sz w:val="28"/>
+          <w:szCs w:val="28"/>
+        </w:rPr>
+      </w:pPr>
+    </w:p>
+    <w:p>
+      <w:pPr>
+        <w:pBdr>
+          <w:top w:val="single" w:sz="4" w:space="1" w:color="auto"/>
+        </w:pBdr>
+        <w:rPr>
+          <w:u w:val="single"/>
+        </w:rPr>
+      </w:pPr>
+      <w:r>
+        <w:rPr>
+          <w:u w:val="single"/>
+        </w:rPr>
+        <w:t xml:space="preserve">Clase </w:t>
+      </w:r>
+      <w:proofErr w:type="spellStart"/>
+      <w:r>
+        <w:rPr>
+          <w:u w:val="single"/>
+        </w:rPr>
+        <w:t>Bonus</w:t>
+      </w:r>
+      <w:proofErr w:type="spellEnd"/>
+      <w:r>
+        <w:rPr>
+          <w:u w:val="single"/>
+        </w:rPr>
+        <w:t>:</w:t>
+      </w:r>
+    </w:p>
+    <w:p>
+      <w:pPr>
         <w:pStyle w:val="Ttulo2"/>
         <w:widowControl w:val="0"/>
         <w:spacing w:after="80"/>
         <w:contextualSpacing w:val="0"/>
       </w:pPr>
-      <w:bookmarkStart w:id="34" w:name="h.x4y5yauds4i9" w:colFirst="0" w:colLast="0"/>
-      <w:bookmarkEnd w:id="34"/>
+      <w:bookmarkStart w:id="35" w:name="h.x4y5yauds4i9" w:colFirst="0" w:colLast="0"/>
+      <w:bookmarkEnd w:id="35"/>
       <w:r>
         <w:rPr>
           <w:noProof/>
         </w:rPr>
         <w:drawing>
-          <wp:inline distT="0" distB="0" distL="0" distR="0" wp14:anchorId="3FDB0016" wp14:editId="4F9F14F9">
+          <wp:inline distT="0" distB="0" distL="0" distR="0" wp14:anchorId="669E6AFF" wp14:editId="667BAB5A">
             <wp:extent cx="5953125" cy="4098568"/>
             <wp:effectExtent l="0" t="0" r="0" b="0"/>
             <wp:docPr id="4" name="Imagen 4"/>
@@ -11470,7 +10884,16 @@
         <w:widowControl w:val="0"/>
         <w:spacing w:after="120" w:line="240" w:lineRule="auto"/>
         <w:jc w:val="both"/>
-      </w:pPr>
+        <w:rPr>
+          <w:u w:val="single"/>
+        </w:rPr>
+      </w:pPr>
+      <w:r>
+        <w:rPr>
+          <w:u w:val="single"/>
+        </w:rPr>
+        <w:t>Clase Casillero:</w:t>
+      </w:r>
     </w:p>
     <w:p>
       <w:pPr>
@@ -11540,40 +10963,51 @@
     </w:p>
     <w:p>
       <w:pPr>
-        <w:widowControl w:val="0"/>
-        <w:spacing w:after="120" w:line="240" w:lineRule="auto"/>
-        <w:jc w:val="both"/>
-      </w:pPr>
-    </w:p>
-    <w:p>
-      <w:pPr>
-        <w:widowControl w:val="0"/>
-        <w:spacing w:after="120" w:line="240" w:lineRule="auto"/>
-        <w:jc w:val="both"/>
-      </w:pPr>
-    </w:p>
-    <w:p>
-      <w:pPr>
         <w:pBdr>
           <w:top w:val="single" w:sz="4" w:space="1" w:color="auto"/>
         </w:pBdr>
-      </w:pPr>
-      <w:r>
         <w:rPr>
           <w:b/>
           <w:sz w:val="28"/>
           <w:szCs w:val="28"/>
         </w:rPr>
-        <w:lastRenderedPageBreak/>
-        <w:t>Diagra</w:t>
-      </w:r>
+      </w:pPr>
       <w:r>
         <w:rPr>
           <w:b/>
           <w:sz w:val="28"/>
           <w:szCs w:val="28"/>
         </w:rPr>
-        <w:t>mas de secuencia</w:t>
+        <w:lastRenderedPageBreak/>
+        <w:t>Diagramas de secuencia</w:t>
+      </w:r>
+    </w:p>
+    <w:p>
+      <w:pPr>
+        <w:pBdr>
+          <w:top w:val="single" w:sz="4" w:space="1" w:color="auto"/>
+        </w:pBdr>
+        <w:rPr>
+          <w:b/>
+          <w:sz w:val="28"/>
+          <w:szCs w:val="28"/>
+        </w:rPr>
+      </w:pPr>
+    </w:p>
+    <w:p>
+      <w:pPr>
+        <w:pBdr>
+          <w:top w:val="single" w:sz="4" w:space="1" w:color="auto"/>
+        </w:pBdr>
+        <w:rPr>
+          <w:u w:val="single"/>
+        </w:rPr>
+      </w:pPr>
+      <w:r>
+        <w:rPr>
+          <w:u w:val="single"/>
+        </w:rPr>
+        <w:t>Secuencia de inicialización:</w:t>
       </w:r>
     </w:p>
     <w:p>
@@ -11583,8 +11017,93 @@
         <w:spacing w:after="80"/>
         <w:contextualSpacing w:val="0"/>
       </w:pPr>
-      <w:bookmarkStart w:id="35" w:name="h.yrosurf8aj9g" w:colFirst="0" w:colLast="0"/>
-      <w:bookmarkEnd w:id="35"/>
+      <w:bookmarkStart w:id="36" w:name="h.yrosurf8aj9g" w:colFirst="0" w:colLast="0"/>
+      <w:bookmarkEnd w:id="36"/>
+      <w:r>
+        <w:rPr>
+          <w:noProof/>
+        </w:rPr>
+        <w:drawing>
+          <wp:inline distT="0" distB="0" distL="0" distR="0" wp14:anchorId="6840ED94" wp14:editId="1DE74133">
+            <wp:extent cx="6562045" cy="2286000"/>
+            <wp:effectExtent l="0" t="0" r="0" b="0"/>
+            <wp:docPr id="3" name="Imagen 3"/>
+            <wp:cNvGraphicFramePr>
+              <a:graphicFrameLocks xmlns:a="http://schemas.openxmlformats.org/drawingml/2006/main" noChangeAspect="1"/>
+            </wp:cNvGraphicFramePr>
+            <a:graphic xmlns:a="http://schemas.openxmlformats.org/drawingml/2006/main">
+              <a:graphicData uri="http://schemas.openxmlformats.org/drawingml/2006/picture">
+                <pic:pic xmlns:pic="http://schemas.openxmlformats.org/drawingml/2006/picture">
+                  <pic:nvPicPr>
+                    <pic:cNvPr id="0" name="Picture 1"/>
+                    <pic:cNvPicPr>
+                      <a:picLocks noChangeAspect="1" noChangeArrowheads="1"/>
+                    </pic:cNvPicPr>
+                  </pic:nvPicPr>
+                  <pic:blipFill>
+                    <a:blip r:embed="rId10">
+                      <a:extLst>
+                        <a:ext uri="{28A0092B-C50C-407E-A947-70E740481C1C}">
+                          <a14:useLocalDpi xmlns:a14="http://schemas.microsoft.com/office/drawing/2010/main" val="0"/>
+                        </a:ext>
+                      </a:extLst>
+                    </a:blip>
+                    <a:srcRect/>
+                    <a:stretch>
+                      <a:fillRect/>
+                    </a:stretch>
+                  </pic:blipFill>
+                  <pic:spPr bwMode="auto">
+                    <a:xfrm>
+                      <a:off x="0" y="0"/>
+                      <a:ext cx="6562045" cy="2286000"/>
+                    </a:xfrm>
+                    <a:prstGeom prst="rect">
+                      <a:avLst/>
+                    </a:prstGeom>
+                    <a:noFill/>
+                    <a:ln>
+                      <a:noFill/>
+                    </a:ln>
+                  </pic:spPr>
+                </pic:pic>
+              </a:graphicData>
+            </a:graphic>
+          </wp:inline>
+        </w:drawing>
+      </w:r>
+    </w:p>
+    <w:p>
+      <w:pPr>
+        <w:widowControl w:val="0"/>
+        <w:spacing w:after="120" w:line="240" w:lineRule="auto"/>
+        <w:jc w:val="both"/>
+      </w:pPr>
+    </w:p>
+    <w:p>
+      <w:pPr>
+        <w:pBdr>
+          <w:top w:val="single" w:sz="4" w:space="1" w:color="auto"/>
+        </w:pBdr>
+      </w:pPr>
+      <w:r>
+        <w:rPr>
+          <w:b/>
+          <w:sz w:val="28"/>
+          <w:szCs w:val="28"/>
+        </w:rPr>
+        <w:t>Diagrama de paquetes</w:t>
+      </w:r>
+    </w:p>
+    <w:p>
+      <w:pPr>
+        <w:pStyle w:val="Ttulo2"/>
+        <w:widowControl w:val="0"/>
+        <w:spacing w:after="80"/>
+        <w:contextualSpacing w:val="0"/>
+      </w:pPr>
+      <w:bookmarkStart w:id="37" w:name="h.qhzzc36nw9a9" w:colFirst="0" w:colLast="0"/>
+      <w:bookmarkEnd w:id="37"/>
     </w:p>
     <w:p>
       <w:pPr>
@@ -11602,6 +11121,7 @@
         </w:rPr>
         <w:t>[</w:t>
       </w:r>
+      <w:proofErr w:type="gramStart"/>
       <w:r>
         <w:rPr>
           <w:rFonts w:ascii="Verdana" w:eastAsia="Verdana" w:hAnsi="Verdana" w:cs="Verdana"/>
@@ -11609,10 +11129,10 @@
           <w:color w:val="CC0000"/>
           <w:sz w:val="24"/>
           <w:szCs w:val="24"/>
-          <w:u w:val="single"/>
-        </w:rPr>
-        <w:t>Varios</w:t>
-      </w:r>
+        </w:rPr>
+        <w:t>incluir</w:t>
+      </w:r>
+      <w:proofErr w:type="gramEnd"/>
       <w:r>
         <w:rPr>
           <w:rFonts w:ascii="Verdana" w:eastAsia="Verdana" w:hAnsi="Verdana" w:cs="Verdana"/>
@@ -11621,7 +11141,7 @@
           <w:sz w:val="24"/>
           <w:szCs w:val="24"/>
         </w:rPr>
-        <w:t xml:space="preserve"> diagramas de secuencia, mostrando la relación dinámica entre las clases planteando una gran cantidad de escenarios que contemplen las situaciones del trabajo práctico]</w:t>
+        <w:t xml:space="preserve"> un diagrama de paquetes para mostrar el acoplamiento de su trabajo ]</w:t>
       </w:r>
     </w:p>
     <w:p>
@@ -11636,96 +11156,32 @@
         <w:pBdr>
           <w:top w:val="single" w:sz="4" w:space="1" w:color="auto"/>
         </w:pBdr>
-      </w:pPr>
-      <w:r>
         <w:rPr>
           <w:b/>
           <w:sz w:val="28"/>
           <w:szCs w:val="28"/>
         </w:rPr>
-        <w:t>Diagrama de paquetes</w:t>
-      </w:r>
-    </w:p>
-    <w:p>
-      <w:pPr>
-        <w:pStyle w:val="Ttulo2"/>
-        <w:widowControl w:val="0"/>
-        <w:spacing w:after="80"/>
-        <w:contextualSpacing w:val="0"/>
-      </w:pPr>
-      <w:bookmarkStart w:id="36" w:name="h.qhzzc36nw9a9" w:colFirst="0" w:colLast="0"/>
-      <w:bookmarkEnd w:id="36"/>
-    </w:p>
-    <w:p>
-      <w:pPr>
-        <w:widowControl w:val="0"/>
-        <w:spacing w:after="120" w:line="240" w:lineRule="auto"/>
-        <w:jc w:val="both"/>
-      </w:pPr>
-      <w:r>
-        <w:rPr>
-          <w:rFonts w:ascii="Verdana" w:eastAsia="Verdana" w:hAnsi="Verdana" w:cs="Verdana"/>
-          <w:i/>
-          <w:color w:val="CC0000"/>
-          <w:sz w:val="24"/>
-          <w:szCs w:val="24"/>
-        </w:rPr>
-        <w:t>[</w:t>
-      </w:r>
-      <w:proofErr w:type="gramStart"/>
-      <w:r>
-        <w:rPr>
-          <w:rFonts w:ascii="Verdana" w:eastAsia="Verdana" w:hAnsi="Verdana" w:cs="Verdana"/>
-          <w:i/>
-          <w:color w:val="CC0000"/>
-          <w:sz w:val="24"/>
-          <w:szCs w:val="24"/>
-        </w:rPr>
-        <w:t>incluir</w:t>
-      </w:r>
-      <w:proofErr w:type="gramEnd"/>
-      <w:r>
-        <w:rPr>
-          <w:rFonts w:ascii="Verdana" w:eastAsia="Verdana" w:hAnsi="Verdana" w:cs="Verdana"/>
-          <w:i/>
-          <w:color w:val="CC0000"/>
-          <w:sz w:val="24"/>
-          <w:szCs w:val="24"/>
-        </w:rPr>
-        <w:t xml:space="preserve"> un diagrama de paquetes para m</w:t>
-      </w:r>
-      <w:r>
-        <w:rPr>
-          <w:rFonts w:ascii="Verdana" w:eastAsia="Verdana" w:hAnsi="Verdana" w:cs="Verdana"/>
-          <w:i/>
-          <w:color w:val="CC0000"/>
-          <w:sz w:val="24"/>
-          <w:szCs w:val="24"/>
-        </w:rPr>
-        <w:t>ostrar el acoplamiento de su trabajo ]</w:t>
-      </w:r>
-    </w:p>
-    <w:p>
-      <w:pPr>
-        <w:widowControl w:val="0"/>
-        <w:spacing w:after="120" w:line="240" w:lineRule="auto"/>
-        <w:jc w:val="both"/>
-      </w:pPr>
+      </w:pPr>
+      <w:r>
+        <w:rPr>
+          <w:b/>
+          <w:sz w:val="28"/>
+          <w:szCs w:val="28"/>
+        </w:rPr>
+        <w:t>Diagramas de estado</w:t>
+      </w:r>
     </w:p>
     <w:p>
       <w:pPr>
         <w:pBdr>
           <w:top w:val="single" w:sz="4" w:space="1" w:color="auto"/>
         </w:pBdr>
-      </w:pPr>
-      <w:r>
         <w:rPr>
           <w:b/>
           <w:sz w:val="28"/>
           <w:szCs w:val="28"/>
         </w:rPr>
-        <w:t>Diagramas de estado</w:t>
-      </w:r>
+      </w:pPr>
     </w:p>
     <w:p>
       <w:pPr>
@@ -11734,8 +11190,8 @@
         <w:spacing w:after="80"/>
         <w:contextualSpacing w:val="0"/>
       </w:pPr>
-      <w:bookmarkStart w:id="37" w:name="h.urrvy14wky6v" w:colFirst="0" w:colLast="0"/>
-      <w:bookmarkEnd w:id="37"/>
+      <w:bookmarkStart w:id="38" w:name="h.urrvy14wky6v" w:colFirst="0" w:colLast="0"/>
+      <w:bookmarkEnd w:id="38"/>
       <w:r>
         <w:rPr>
           <w:rFonts w:ascii="Verdana" w:eastAsia="Verdana" w:hAnsi="Verdana" w:cs="Verdana"/>
@@ -11746,7 +11202,7 @@
           <w:szCs w:val="24"/>
         </w:rPr>
         <w:drawing>
-          <wp:inline distT="0" distB="0" distL="0" distR="0" wp14:anchorId="1D969E38" wp14:editId="36407B1F">
+          <wp:inline distT="0" distB="0" distL="0" distR="0" wp14:anchorId="239C52F7" wp14:editId="3F27A313">
             <wp:extent cx="6115050" cy="1200150"/>
             <wp:effectExtent l="0" t="0" r="0" b="0"/>
             <wp:docPr id="1" name="Imagen 1"/>
@@ -11763,7 +11219,7 @@
                     </pic:cNvPicPr>
                   </pic:nvPicPr>
                   <pic:blipFill>
-                    <a:blip r:embed="rId10">
+                    <a:blip r:embed="rId11">
                       <a:extLst>
                         <a:ext uri="{28A0092B-C50C-407E-A947-70E740481C1C}">
                           <a14:useLocalDpi xmlns:a14="http://schemas.microsoft.com/office/drawing/2010/main" val="0"/>
@@ -11819,7 +11275,7 @@
                     </pic:cNvPicPr>
                   </pic:nvPicPr>
                   <pic:blipFill>
-                    <a:blip r:embed="rId11">
+                    <a:blip r:embed="rId12">
                       <a:extLst>
                         <a:ext uri="{28A0092B-C50C-407E-A947-70E740481C1C}">
                           <a14:useLocalDpi xmlns:a14="http://schemas.microsoft.com/office/drawing/2010/main" val="0"/>
@@ -11876,8 +11332,8 @@
         <w:spacing w:after="120" w:line="240" w:lineRule="auto"/>
         <w:jc w:val="both"/>
       </w:pPr>
-      <w:bookmarkStart w:id="38" w:name="h.mz6hycflsime" w:colFirst="0" w:colLast="0"/>
-      <w:bookmarkEnd w:id="38"/>
+      <w:bookmarkStart w:id="39" w:name="h.mz6hycflsime" w:colFirst="0" w:colLast="0"/>
+      <w:bookmarkEnd w:id="39"/>
     </w:p>
     <w:p>
       <w:pPr>
@@ -11894,9 +11350,8 @@
           <w:szCs w:val="24"/>
           <w:lang w:val="es-AR"/>
         </w:rPr>
-        <w:t xml:space="preserve">Para agregar los distintos estados al </w:t>
-      </w:r>
-      <w:proofErr w:type="spellStart"/>
+        <w:t>Para agregar los distint</w:t>
+      </w:r>
       <w:r>
         <w:rPr>
           <w:rFonts w:ascii="Verdana" w:eastAsia="Verdana" w:hAnsi="Verdana" w:cs="Verdana"/>
@@ -11906,9 +11361,9 @@
           <w:szCs w:val="24"/>
           <w:lang w:val="es-AR"/>
         </w:rPr>
-        <w:t>Algoformer</w:t>
-      </w:r>
-      <w:proofErr w:type="spellEnd"/>
+        <w:t xml:space="preserve">os estados al </w:t>
+      </w:r>
+      <w:proofErr w:type="spellStart"/>
       <w:r>
         <w:rPr>
           <w:rFonts w:ascii="Verdana" w:eastAsia="Verdana" w:hAnsi="Verdana" w:cs="Verdana"/>
@@ -11918,9 +11373,9 @@
           <w:szCs w:val="24"/>
           <w:lang w:val="es-AR"/>
         </w:rPr>
-        <w:t xml:space="preserve"> se </w:t>
-      </w:r>
-      <w:proofErr w:type="spellStart"/>
+        <w:t>Algoformer</w:t>
+      </w:r>
+      <w:proofErr w:type="spellEnd"/>
       <w:r>
         <w:rPr>
           <w:rFonts w:ascii="Verdana" w:eastAsia="Verdana" w:hAnsi="Verdana" w:cs="Verdana"/>
@@ -11930,9 +11385,8 @@
           <w:szCs w:val="24"/>
           <w:lang w:val="es-AR"/>
         </w:rPr>
-        <w:t>creo</w:t>
-      </w:r>
-      <w:proofErr w:type="spellEnd"/>
+        <w:t xml:space="preserve"> se creó</w:t>
+      </w:r>
       <w:r>
         <w:rPr>
           <w:rFonts w:ascii="Verdana" w:eastAsia="Verdana" w:hAnsi="Verdana" w:cs="Verdana"/>
@@ -12057,13 +11511,6 @@
     </w:p>
     <w:p>
       <w:pPr>
-        <w:widowControl w:val="0"/>
-        <w:spacing w:after="120" w:line="240" w:lineRule="auto"/>
-        <w:jc w:val="both"/>
-      </w:pPr>
-    </w:p>
-    <w:p>
-      <w:pPr>
         <w:pBdr>
           <w:top w:val="single" w:sz="4" w:space="1" w:color="auto"/>
         </w:pBdr>
@@ -12074,13 +11521,12 @@
           <w:sz w:val="28"/>
           <w:szCs w:val="28"/>
         </w:rPr>
-        <w:lastRenderedPageBreak/>
         <w:t>Excepciones</w:t>
       </w:r>
     </w:p>
     <w:p>
-      <w:bookmarkStart w:id="39" w:name="h.rnbouaam6oso" w:colFirst="0" w:colLast="0"/>
-      <w:bookmarkEnd w:id="39"/>
+      <w:bookmarkStart w:id="40" w:name="h.rnbouaam6oso" w:colFirst="0" w:colLast="0"/>
+      <w:bookmarkEnd w:id="40"/>
     </w:p>
     <w:p>
       <w:pPr>
@@ -12105,51 +11551,7 @@
           <w:szCs w:val="24"/>
           <w:lang w:val="es-AR"/>
         </w:rPr>
-        <w:t xml:space="preserve">Se crearon </w:t>
-      </w:r>
-      <w:r>
-        <w:rPr>
-          <w:rFonts w:ascii="Verdana" w:eastAsia="Verdana" w:hAnsi="Verdana" w:cs="Verdana"/>
-          <w:iCs/>
-          <w:color w:val="auto"/>
-          <w:sz w:val="24"/>
-          <w:szCs w:val="24"/>
-          <w:lang w:val="es-AR"/>
-        </w:rPr>
-        <w:t>siete</w:t>
-      </w:r>
-      <w:r>
-        <w:rPr>
-          <w:rFonts w:ascii="Verdana" w:eastAsia="Verdana" w:hAnsi="Verdana" w:cs="Verdana"/>
-          <w:iCs/>
-          <w:color w:val="auto"/>
-          <w:sz w:val="24"/>
-          <w:szCs w:val="24"/>
-          <w:lang w:val="es-AR"/>
-        </w:rPr>
-        <w:t xml:space="preserve"> excepciones</w:t>
-      </w:r>
-      <w:r>
-        <w:rPr>
-          <w:rFonts w:ascii="Verdana" w:eastAsia="Verdana" w:hAnsi="Verdana" w:cs="Verdana"/>
-          <w:iCs/>
-          <w:color w:val="auto"/>
-          <w:sz w:val="24"/>
-          <w:szCs w:val="24"/>
-          <w:lang w:val="es-AR"/>
-        </w:rPr>
-        <w:t>, para situaciones excepcionales y casos en los que no se satisfaga alguna precondición</w:t>
-      </w:r>
-      <w:r>
-        <w:rPr>
-          <w:rFonts w:ascii="Verdana" w:eastAsia="Verdana" w:hAnsi="Verdana" w:cs="Verdana"/>
-          <w:iCs/>
-          <w:color w:val="auto"/>
-          <w:sz w:val="24"/>
-          <w:szCs w:val="24"/>
-          <w:lang w:val="es-AR"/>
-        </w:rPr>
-        <w:t xml:space="preserve">. </w:t>
+        <w:t xml:space="preserve">Se crearon siete excepciones, para situaciones excepcionales y casos en los que no se satisfaga alguna precondición. </w:t>
       </w:r>
     </w:p>
     <w:p>
@@ -12184,18 +11586,7 @@
           <w:szCs w:val="24"/>
           <w:lang w:val="es-AR"/>
         </w:rPr>
-        <w:t>, que surge</w:t>
-      </w:r>
-      <w:r>
-        <w:rPr>
-          <w:rFonts w:ascii="Verdana" w:eastAsia="Verdana" w:hAnsi="Verdana" w:cs="Verdana"/>
-          <w:iCs/>
-          <w:color w:val="auto"/>
-          <w:sz w:val="24"/>
-          <w:szCs w:val="24"/>
-          <w:lang w:val="es-AR"/>
-        </w:rPr>
-        <w:t xml:space="preserve"> en caso de que se intente acceder a un casillero del tablero desde una distancia mayor a la permitida por el </w:t>
+        <w:t xml:space="preserve">, que surge en caso de que se intente acceder a un casillero del tablero desde una distancia mayor a la permitida por el </w:t>
       </w:r>
       <w:proofErr w:type="spellStart"/>
       <w:r>
@@ -12397,9 +11788,79 @@
           <w:szCs w:val="24"/>
           <w:lang w:val="es-AR"/>
         </w:rPr>
-        <w:t>AccionInvalidaException</w:t>
-      </w:r>
-      <w:proofErr w:type="spellEnd"/>
+        <w:t>AlgoformerCombinadoNoPuedeTransformarseException</w:t>
+      </w:r>
+      <w:proofErr w:type="spellEnd"/>
+      <w:r>
+        <w:rPr>
+          <w:rFonts w:ascii="Verdana" w:eastAsia="Verdana" w:hAnsi="Verdana" w:cs="Verdana"/>
+          <w:iCs/>
+          <w:color w:val="auto"/>
+          <w:sz w:val="24"/>
+          <w:szCs w:val="24"/>
+          <w:lang w:val="es-AR"/>
+        </w:rPr>
+        <w:t xml:space="preserve">, </w:t>
+      </w:r>
+      <w:r>
+        <w:rPr>
+          <w:rFonts w:ascii="Verdana" w:eastAsia="Verdana" w:hAnsi="Verdana" w:cs="Verdana"/>
+          <w:iCs/>
+          <w:color w:val="auto"/>
+          <w:sz w:val="24"/>
+          <w:szCs w:val="24"/>
+          <w:lang w:val="es-AR"/>
+        </w:rPr>
+        <w:t xml:space="preserve">para cuando se intente combinar un </w:t>
+      </w:r>
+      <w:proofErr w:type="spellStart"/>
+      <w:r>
+        <w:rPr>
+          <w:rFonts w:ascii="Verdana" w:eastAsia="Verdana" w:hAnsi="Verdana" w:cs="Verdana"/>
+          <w:iCs/>
+          <w:color w:val="auto"/>
+          <w:sz w:val="24"/>
+          <w:szCs w:val="24"/>
+          <w:lang w:val="es-AR"/>
+        </w:rPr>
+        <w:t>Menasor</w:t>
+      </w:r>
+      <w:proofErr w:type="spellEnd"/>
+      <w:r>
+        <w:rPr>
+          <w:rFonts w:ascii="Verdana" w:eastAsia="Verdana" w:hAnsi="Verdana" w:cs="Verdana"/>
+          <w:iCs/>
+          <w:color w:val="auto"/>
+          <w:sz w:val="24"/>
+          <w:szCs w:val="24"/>
+          <w:lang w:val="es-AR"/>
+        </w:rPr>
+        <w:t xml:space="preserve"> o un </w:t>
+      </w:r>
+      <w:proofErr w:type="spellStart"/>
+      <w:r>
+        <w:rPr>
+          <w:rFonts w:ascii="Verdana" w:eastAsia="Verdana" w:hAnsi="Verdana" w:cs="Verdana"/>
+          <w:iCs/>
+          <w:color w:val="auto"/>
+          <w:sz w:val="24"/>
+          <w:szCs w:val="24"/>
+          <w:lang w:val="es-AR"/>
+        </w:rPr>
+        <w:t>Superion</w:t>
+      </w:r>
+      <w:proofErr w:type="spellEnd"/>
+      <w:r>
+        <w:rPr>
+          <w:rFonts w:ascii="Verdana" w:eastAsia="Verdana" w:hAnsi="Verdana" w:cs="Verdana"/>
+          <w:iCs/>
+          <w:color w:val="auto"/>
+          <w:sz w:val="24"/>
+          <w:szCs w:val="24"/>
+          <w:lang w:val="es-AR"/>
+        </w:rPr>
+        <w:t>.</w:t>
+      </w:r>
     </w:p>
     <w:p>
       <w:pPr>
@@ -12421,9 +11882,20 @@
           <w:szCs w:val="24"/>
           <w:lang w:val="es-AR"/>
         </w:rPr>
-        <w:t>AlgoformerCombinadoNoPuedeTransformarseException</w:t>
-      </w:r>
-      <w:proofErr w:type="spellEnd"/>
+        <w:t>CasilleroOcupadoException</w:t>
+      </w:r>
+      <w:proofErr w:type="spellEnd"/>
+      <w:r>
+        <w:rPr>
+          <w:rFonts w:ascii="Verdana" w:eastAsia="Verdana" w:hAnsi="Verdana" w:cs="Verdana"/>
+          <w:iCs/>
+          <w:color w:val="auto"/>
+          <w:sz w:val="24"/>
+          <w:szCs w:val="24"/>
+          <w:lang w:val="es-AR"/>
+        </w:rPr>
+        <w:t>, por si se intenta ocupar un casillero que ya está ocupado.</w:t>
+      </w:r>
     </w:p>
     <w:p>
       <w:pPr>
@@ -12445,20 +11917,9 @@
           <w:szCs w:val="24"/>
           <w:lang w:val="es-AR"/>
         </w:rPr>
-        <w:t>CasilleroOcupadoException</w:t>
-      </w:r>
-      <w:proofErr w:type="spellEnd"/>
-    </w:p>
-    <w:p>
-      <w:pPr>
-        <w:pStyle w:val="Standard"/>
-        <w:numPr>
-          <w:ilvl w:val="0"/>
-          <w:numId w:val="14"/>
-        </w:numPr>
-        <w:spacing w:line="240" w:lineRule="auto"/>
-        <w:jc w:val="both"/>
-      </w:pPr>
+        <w:t>NoPuedeMoverseException</w:t>
+      </w:r>
+      <w:proofErr w:type="spellEnd"/>
       <w:r>
         <w:rPr>
           <w:rFonts w:ascii="Verdana" w:eastAsia="Verdana" w:hAnsi="Verdana" w:cs="Verdana"/>
@@ -12468,10 +11929,32 @@
           <w:szCs w:val="24"/>
           <w:lang w:val="es-AR"/>
         </w:rPr>
-        <w:t>NoPuedeMoverseException</w:t>
-      </w:r>
-      <w:bookmarkStart w:id="40" w:name="_GoBack"/>
-      <w:bookmarkEnd w:id="40"/>
+        <w:t xml:space="preserve">: que surge si se intenta mover a un </w:t>
+      </w:r>
+      <w:proofErr w:type="spellStart"/>
+      <w:r>
+        <w:rPr>
+          <w:rFonts w:ascii="Verdana" w:eastAsia="Verdana" w:hAnsi="Verdana" w:cs="Verdana"/>
+          <w:iCs/>
+          <w:color w:val="auto"/>
+          <w:sz w:val="24"/>
+          <w:szCs w:val="24"/>
+          <w:lang w:val="es-AR"/>
+        </w:rPr>
+        <w:t>algoformer</w:t>
+      </w:r>
+      <w:proofErr w:type="spellEnd"/>
+      <w:r>
+        <w:rPr>
+          <w:rFonts w:ascii="Verdana" w:eastAsia="Verdana" w:hAnsi="Verdana" w:cs="Verdana"/>
+          <w:iCs/>
+          <w:color w:val="auto"/>
+          <w:sz w:val="24"/>
+          <w:szCs w:val="24"/>
+          <w:lang w:val="es-AR"/>
+        </w:rPr>
+        <w:t xml:space="preserve"> que no puede moverse en ese turno.</w:t>
+      </w:r>
     </w:p>
     <w:p>
       <w:r>
@@ -12884,16 +12367,7 @@
           <w:sz w:val="20"/>
           <w:szCs w:val="20"/>
         </w:rPr>
-        <w:t>Diagrama</w:t>
-      </w:r>
-      <w:r>
-        <w:rPr>
-          <w:rFonts w:ascii="Verdana" w:eastAsia="Verdana" w:hAnsi="Verdana" w:cs="Verdana"/>
-          <w:b/>
-          <w:sz w:val="20"/>
-          <w:szCs w:val="20"/>
-        </w:rPr>
-        <w:t xml:space="preserve"> de estados</w:t>
+        <w:t>Diagrama de estados</w:t>
       </w:r>
     </w:p>
     <w:p>
@@ -15302,12 +14776,6 @@
     <w:tblPr>
       <w:tblStyleRowBandSize w:val="1"/>
       <w:tblStyleColBandSize w:val="1"/>
-      <w:tblCellMar>
-        <w:top w:w="0" w:type="dxa"/>
-        <w:left w:w="0" w:type="dxa"/>
-        <w:bottom w:w="0" w:type="dxa"/>
-        <w:right w:w="0" w:type="dxa"/>
-      </w:tblCellMar>
     </w:tblPr>
   </w:style>
   <w:style w:type="table" w:customStyle="1" w:styleId="a0">
@@ -15315,12 +14783,6 @@
     <w:tblPr>
       <w:tblStyleRowBandSize w:val="1"/>
       <w:tblStyleColBandSize w:val="1"/>
-      <w:tblCellMar>
-        <w:top w:w="0" w:type="dxa"/>
-        <w:left w:w="0" w:type="dxa"/>
-        <w:bottom w:w="0" w:type="dxa"/>
-        <w:right w:w="0" w:type="dxa"/>
-      </w:tblCellMar>
     </w:tblPr>
   </w:style>
   <w:style w:type="table" w:customStyle="1" w:styleId="a1">
@@ -15328,12 +14790,6 @@
     <w:tblPr>
       <w:tblStyleRowBandSize w:val="1"/>
       <w:tblStyleColBandSize w:val="1"/>
-      <w:tblCellMar>
-        <w:top w:w="0" w:type="dxa"/>
-        <w:left w:w="0" w:type="dxa"/>
-        <w:bottom w:w="0" w:type="dxa"/>
-        <w:right w:w="0" w:type="dxa"/>
-      </w:tblCellMar>
     </w:tblPr>
   </w:style>
   <w:style w:type="table" w:customStyle="1" w:styleId="a2">
@@ -15341,12 +14797,6 @@
     <w:tblPr>
       <w:tblStyleRowBandSize w:val="1"/>
       <w:tblStyleColBandSize w:val="1"/>
-      <w:tblCellMar>
-        <w:top w:w="0" w:type="dxa"/>
-        <w:left w:w="0" w:type="dxa"/>
-        <w:bottom w:w="0" w:type="dxa"/>
-        <w:right w:w="0" w:type="dxa"/>
-      </w:tblCellMar>
     </w:tblPr>
   </w:style>
   <w:style w:type="table" w:customStyle="1" w:styleId="a3">
@@ -15354,12 +14804,6 @@
     <w:tblPr>
       <w:tblStyleRowBandSize w:val="1"/>
       <w:tblStyleColBandSize w:val="1"/>
-      <w:tblCellMar>
-        <w:top w:w="0" w:type="dxa"/>
-        <w:left w:w="0" w:type="dxa"/>
-        <w:bottom w:w="0" w:type="dxa"/>
-        <w:right w:w="0" w:type="dxa"/>
-      </w:tblCellMar>
     </w:tblPr>
   </w:style>
   <w:style w:type="table" w:customStyle="1" w:styleId="a4">
@@ -15367,12 +14811,6 @@
     <w:tblPr>
       <w:tblStyleRowBandSize w:val="1"/>
       <w:tblStyleColBandSize w:val="1"/>
-      <w:tblCellMar>
-        <w:top w:w="0" w:type="dxa"/>
-        <w:left w:w="0" w:type="dxa"/>
-        <w:bottom w:w="0" w:type="dxa"/>
-        <w:right w:w="0" w:type="dxa"/>
-      </w:tblCellMar>
     </w:tblPr>
   </w:style>
   <w:style w:type="table" w:customStyle="1" w:styleId="a5">
@@ -15380,12 +14818,6 @@
     <w:tblPr>
       <w:tblStyleRowBandSize w:val="1"/>
       <w:tblStyleColBandSize w:val="1"/>
-      <w:tblCellMar>
-        <w:top w:w="0" w:type="dxa"/>
-        <w:left w:w="0" w:type="dxa"/>
-        <w:bottom w:w="0" w:type="dxa"/>
-        <w:right w:w="0" w:type="dxa"/>
-      </w:tblCellMar>
     </w:tblPr>
   </w:style>
   <w:style w:type="table" w:customStyle="1" w:styleId="a6">
@@ -15393,12 +14825,6 @@
     <w:tblPr>
       <w:tblStyleRowBandSize w:val="1"/>
       <w:tblStyleColBandSize w:val="1"/>
-      <w:tblCellMar>
-        <w:top w:w="0" w:type="dxa"/>
-        <w:left w:w="0" w:type="dxa"/>
-        <w:bottom w:w="0" w:type="dxa"/>
-        <w:right w:w="0" w:type="dxa"/>
-      </w:tblCellMar>
     </w:tblPr>
   </w:style>
   <w:style w:type="table" w:customStyle="1" w:styleId="a7">
@@ -15406,12 +14832,6 @@
     <w:tblPr>
       <w:tblStyleRowBandSize w:val="1"/>
       <w:tblStyleColBandSize w:val="1"/>
-      <w:tblCellMar>
-        <w:top w:w="0" w:type="dxa"/>
-        <w:left w:w="0" w:type="dxa"/>
-        <w:bottom w:w="0" w:type="dxa"/>
-        <w:right w:w="0" w:type="dxa"/>
-      </w:tblCellMar>
     </w:tblPr>
   </w:style>
   <w:style w:type="table" w:customStyle="1" w:styleId="a8">
@@ -15419,12 +14839,6 @@
     <w:tblPr>
       <w:tblStyleRowBandSize w:val="1"/>
       <w:tblStyleColBandSize w:val="1"/>
-      <w:tblCellMar>
-        <w:top w:w="0" w:type="dxa"/>
-        <w:left w:w="0" w:type="dxa"/>
-        <w:bottom w:w="0" w:type="dxa"/>
-        <w:right w:w="0" w:type="dxa"/>
-      </w:tblCellMar>
     </w:tblPr>
   </w:style>
   <w:style w:type="table" w:customStyle="1" w:styleId="a9">
@@ -15432,12 +14846,6 @@
     <w:tblPr>
       <w:tblStyleRowBandSize w:val="1"/>
       <w:tblStyleColBandSize w:val="1"/>
-      <w:tblCellMar>
-        <w:top w:w="0" w:type="dxa"/>
-        <w:left w:w="0" w:type="dxa"/>
-        <w:bottom w:w="0" w:type="dxa"/>
-        <w:right w:w="0" w:type="dxa"/>
-      </w:tblCellMar>
     </w:tblPr>
   </w:style>
   <w:style w:type="table" w:customStyle="1" w:styleId="aa">
@@ -15445,12 +14853,6 @@
     <w:tblPr>
       <w:tblStyleRowBandSize w:val="1"/>
       <w:tblStyleColBandSize w:val="1"/>
-      <w:tblCellMar>
-        <w:top w:w="0" w:type="dxa"/>
-        <w:left w:w="0" w:type="dxa"/>
-        <w:bottom w:w="0" w:type="dxa"/>
-        <w:right w:w="0" w:type="dxa"/>
-      </w:tblCellMar>
     </w:tblPr>
   </w:style>
   <w:style w:type="table" w:customStyle="1" w:styleId="ab">
@@ -15458,12 +14860,6 @@
     <w:tblPr>
       <w:tblStyleRowBandSize w:val="1"/>
       <w:tblStyleColBandSize w:val="1"/>
-      <w:tblCellMar>
-        <w:top w:w="0" w:type="dxa"/>
-        <w:left w:w="0" w:type="dxa"/>
-        <w:bottom w:w="0" w:type="dxa"/>
-        <w:right w:w="0" w:type="dxa"/>
-      </w:tblCellMar>
     </w:tblPr>
   </w:style>
   <w:style w:type="table" w:customStyle="1" w:styleId="ac">
@@ -15471,12 +14867,6 @@
     <w:tblPr>
       <w:tblStyleRowBandSize w:val="1"/>
       <w:tblStyleColBandSize w:val="1"/>
-      <w:tblCellMar>
-        <w:top w:w="0" w:type="dxa"/>
-        <w:left w:w="0" w:type="dxa"/>
-        <w:bottom w:w="0" w:type="dxa"/>
-        <w:right w:w="0" w:type="dxa"/>
-      </w:tblCellMar>
     </w:tblPr>
   </w:style>
   <w:style w:type="table" w:customStyle="1" w:styleId="ad">
@@ -15484,12 +14874,6 @@
     <w:tblPr>
       <w:tblStyleRowBandSize w:val="1"/>
       <w:tblStyleColBandSize w:val="1"/>
-      <w:tblCellMar>
-        <w:top w:w="0" w:type="dxa"/>
-        <w:left w:w="0" w:type="dxa"/>
-        <w:bottom w:w="0" w:type="dxa"/>
-        <w:right w:w="0" w:type="dxa"/>
-      </w:tblCellMar>
     </w:tblPr>
   </w:style>
   <w:style w:type="paragraph" w:customStyle="1" w:styleId="Standard">
@@ -15869,12 +15253,6 @@
     <w:tblPr>
       <w:tblStyleRowBandSize w:val="1"/>
       <w:tblStyleColBandSize w:val="1"/>
-      <w:tblCellMar>
-        <w:top w:w="0" w:type="dxa"/>
-        <w:left w:w="0" w:type="dxa"/>
-        <w:bottom w:w="0" w:type="dxa"/>
-        <w:right w:w="0" w:type="dxa"/>
-      </w:tblCellMar>
     </w:tblPr>
   </w:style>
   <w:style w:type="table" w:customStyle="1" w:styleId="a0">
@@ -15882,12 +15260,6 @@
     <w:tblPr>
       <w:tblStyleRowBandSize w:val="1"/>
       <w:tblStyleColBandSize w:val="1"/>
-      <w:tblCellMar>
-        <w:top w:w="0" w:type="dxa"/>
-        <w:left w:w="0" w:type="dxa"/>
-        <w:bottom w:w="0" w:type="dxa"/>
-        <w:right w:w="0" w:type="dxa"/>
-      </w:tblCellMar>
     </w:tblPr>
   </w:style>
   <w:style w:type="table" w:customStyle="1" w:styleId="a1">
@@ -15895,12 +15267,6 @@
     <w:tblPr>
       <w:tblStyleRowBandSize w:val="1"/>
       <w:tblStyleColBandSize w:val="1"/>
-      <w:tblCellMar>
-        <w:top w:w="0" w:type="dxa"/>
-        <w:left w:w="0" w:type="dxa"/>
-        <w:bottom w:w="0" w:type="dxa"/>
-        <w:right w:w="0" w:type="dxa"/>
-      </w:tblCellMar>
     </w:tblPr>
   </w:style>
   <w:style w:type="table" w:customStyle="1" w:styleId="a2">
@@ -15908,12 +15274,6 @@
     <w:tblPr>
       <w:tblStyleRowBandSize w:val="1"/>
       <w:tblStyleColBandSize w:val="1"/>
-      <w:tblCellMar>
-        <w:top w:w="0" w:type="dxa"/>
-        <w:left w:w="0" w:type="dxa"/>
-        <w:bottom w:w="0" w:type="dxa"/>
-        <w:right w:w="0" w:type="dxa"/>
-      </w:tblCellMar>
     </w:tblPr>
   </w:style>
   <w:style w:type="table" w:customStyle="1" w:styleId="a3">
@@ -15921,12 +15281,6 @@
     <w:tblPr>
       <w:tblStyleRowBandSize w:val="1"/>
       <w:tblStyleColBandSize w:val="1"/>
-      <w:tblCellMar>
-        <w:top w:w="0" w:type="dxa"/>
-        <w:left w:w="0" w:type="dxa"/>
-        <w:bottom w:w="0" w:type="dxa"/>
-        <w:right w:w="0" w:type="dxa"/>
-      </w:tblCellMar>
     </w:tblPr>
   </w:style>
   <w:style w:type="table" w:customStyle="1" w:styleId="a4">
@@ -15934,12 +15288,6 @@
     <w:tblPr>
       <w:tblStyleRowBandSize w:val="1"/>
       <w:tblStyleColBandSize w:val="1"/>
-      <w:tblCellMar>
-        <w:top w:w="0" w:type="dxa"/>
-        <w:left w:w="0" w:type="dxa"/>
-        <w:bottom w:w="0" w:type="dxa"/>
-        <w:right w:w="0" w:type="dxa"/>
-      </w:tblCellMar>
     </w:tblPr>
   </w:style>
   <w:style w:type="table" w:customStyle="1" w:styleId="a5">
@@ -15947,12 +15295,6 @@
     <w:tblPr>
       <w:tblStyleRowBandSize w:val="1"/>
       <w:tblStyleColBandSize w:val="1"/>
-      <w:tblCellMar>
-        <w:top w:w="0" w:type="dxa"/>
-        <w:left w:w="0" w:type="dxa"/>
-        <w:bottom w:w="0" w:type="dxa"/>
-        <w:right w:w="0" w:type="dxa"/>
-      </w:tblCellMar>
     </w:tblPr>
   </w:style>
   <w:style w:type="table" w:customStyle="1" w:styleId="a6">
@@ -15960,12 +15302,6 @@
     <w:tblPr>
       <w:tblStyleRowBandSize w:val="1"/>
       <w:tblStyleColBandSize w:val="1"/>
-      <w:tblCellMar>
-        <w:top w:w="0" w:type="dxa"/>
-        <w:left w:w="0" w:type="dxa"/>
-        <w:bottom w:w="0" w:type="dxa"/>
-        <w:right w:w="0" w:type="dxa"/>
-      </w:tblCellMar>
     </w:tblPr>
   </w:style>
   <w:style w:type="table" w:customStyle="1" w:styleId="a7">
@@ -15973,12 +15309,6 @@
     <w:tblPr>
       <w:tblStyleRowBandSize w:val="1"/>
       <w:tblStyleColBandSize w:val="1"/>
-      <w:tblCellMar>
-        <w:top w:w="0" w:type="dxa"/>
-        <w:left w:w="0" w:type="dxa"/>
-        <w:bottom w:w="0" w:type="dxa"/>
-        <w:right w:w="0" w:type="dxa"/>
-      </w:tblCellMar>
     </w:tblPr>
   </w:style>
   <w:style w:type="table" w:customStyle="1" w:styleId="a8">
@@ -15986,12 +15316,6 @@
     <w:tblPr>
       <w:tblStyleRowBandSize w:val="1"/>
       <w:tblStyleColBandSize w:val="1"/>
-      <w:tblCellMar>
-        <w:top w:w="0" w:type="dxa"/>
-        <w:left w:w="0" w:type="dxa"/>
-        <w:bottom w:w="0" w:type="dxa"/>
-        <w:right w:w="0" w:type="dxa"/>
-      </w:tblCellMar>
     </w:tblPr>
   </w:style>
   <w:style w:type="table" w:customStyle="1" w:styleId="a9">
@@ -15999,12 +15323,6 @@
     <w:tblPr>
       <w:tblStyleRowBandSize w:val="1"/>
       <w:tblStyleColBandSize w:val="1"/>
-      <w:tblCellMar>
-        <w:top w:w="0" w:type="dxa"/>
-        <w:left w:w="0" w:type="dxa"/>
-        <w:bottom w:w="0" w:type="dxa"/>
-        <w:right w:w="0" w:type="dxa"/>
-      </w:tblCellMar>
     </w:tblPr>
   </w:style>
   <w:style w:type="table" w:customStyle="1" w:styleId="aa">
@@ -16012,12 +15330,6 @@
     <w:tblPr>
       <w:tblStyleRowBandSize w:val="1"/>
       <w:tblStyleColBandSize w:val="1"/>
-      <w:tblCellMar>
-        <w:top w:w="0" w:type="dxa"/>
-        <w:left w:w="0" w:type="dxa"/>
-        <w:bottom w:w="0" w:type="dxa"/>
-        <w:right w:w="0" w:type="dxa"/>
-      </w:tblCellMar>
     </w:tblPr>
   </w:style>
   <w:style w:type="table" w:customStyle="1" w:styleId="ab">
@@ -16025,12 +15337,6 @@
     <w:tblPr>
       <w:tblStyleRowBandSize w:val="1"/>
       <w:tblStyleColBandSize w:val="1"/>
-      <w:tblCellMar>
-        <w:top w:w="0" w:type="dxa"/>
-        <w:left w:w="0" w:type="dxa"/>
-        <w:bottom w:w="0" w:type="dxa"/>
-        <w:right w:w="0" w:type="dxa"/>
-      </w:tblCellMar>
     </w:tblPr>
   </w:style>
   <w:style w:type="table" w:customStyle="1" w:styleId="ac">
@@ -16038,12 +15344,6 @@
     <w:tblPr>
       <w:tblStyleRowBandSize w:val="1"/>
       <w:tblStyleColBandSize w:val="1"/>
-      <w:tblCellMar>
-        <w:top w:w="0" w:type="dxa"/>
-        <w:left w:w="0" w:type="dxa"/>
-        <w:bottom w:w="0" w:type="dxa"/>
-        <w:right w:w="0" w:type="dxa"/>
-      </w:tblCellMar>
     </w:tblPr>
   </w:style>
   <w:style w:type="table" w:customStyle="1" w:styleId="ad">
@@ -16051,12 +15351,6 @@
     <w:tblPr>
       <w:tblStyleRowBandSize w:val="1"/>
       <w:tblStyleColBandSize w:val="1"/>
-      <w:tblCellMar>
-        <w:top w:w="0" w:type="dxa"/>
-        <w:left w:w="0" w:type="dxa"/>
-        <w:bottom w:w="0" w:type="dxa"/>
-        <w:right w:w="0" w:type="dxa"/>
-      </w:tblCellMar>
     </w:tblPr>
   </w:style>
   <w:style w:type="paragraph" w:customStyle="1" w:styleId="Standard">

</xml_diff>